<commit_message>
werkin on camera. quick backup.
</commit_message>
<xml_diff>
--- a/RoadRunner/Documents/RoadRunner_SOP.docx
+++ b/RoadRunner/Documents/RoadRunner_SOP.docx
@@ -797,9 +797,7 @@
       <w:r>
         <w:t>Purpose</w:t>
       </w:r>
-      <w:bookmarkStart w:id="3" w:name="_GoBack"/>
       <w:bookmarkEnd w:id="2"/>
-      <w:bookmarkEnd w:id="3"/>
     </w:p>
     <w:p>
       <w:r>
@@ -825,11 +823,11 @@
       <w:pPr>
         <w:pStyle w:val="Heading1"/>
       </w:pPr>
-      <w:bookmarkStart w:id="4" w:name="_Toc426979612"/>
+      <w:bookmarkStart w:id="3" w:name="_Toc426979612"/>
       <w:r>
         <w:t>Quick Steps</w:t>
       </w:r>
-      <w:bookmarkEnd w:id="4"/>
+      <w:bookmarkEnd w:id="3"/>
     </w:p>
     <w:p>
       <w:pPr>
@@ -1023,14 +1021,14 @@
       <w:pPr>
         <w:pStyle w:val="Heading1"/>
       </w:pPr>
-      <w:bookmarkStart w:id="5" w:name="_Toc426979613"/>
+      <w:bookmarkStart w:id="4" w:name="_Toc426979613"/>
       <w:r>
         <w:t>G</w:t>
       </w:r>
       <w:r>
         <w:t>uidelines</w:t>
       </w:r>
-      <w:bookmarkEnd w:id="5"/>
+      <w:bookmarkEnd w:id="4"/>
     </w:p>
     <w:p>
       <w:pPr>
@@ -1223,14 +1221,14 @@
       <w:pPr>
         <w:pStyle w:val="Heading1"/>
       </w:pPr>
-      <w:bookmarkStart w:id="6" w:name="_Toc426979614"/>
+      <w:bookmarkStart w:id="5" w:name="_Toc426979614"/>
       <w:r>
         <w:t>Deficiency</w:t>
       </w:r>
       <w:r>
         <w:t xml:space="preserve"> Types</w:t>
       </w:r>
-      <w:bookmarkEnd w:id="6"/>
+      <w:bookmarkEnd w:id="5"/>
     </w:p>
     <w:p>
       <w:r>
@@ -3742,11 +3740,11 @@
         <w:pStyle w:val="Heading1"/>
         <w:spacing w:before="0"/>
       </w:pPr>
-      <w:bookmarkStart w:id="7" w:name="_Toc426979615"/>
+      <w:bookmarkStart w:id="6" w:name="_Toc426979615"/>
       <w:r>
         <w:t>Setup</w:t>
       </w:r>
-      <w:bookmarkEnd w:id="7"/>
+      <w:bookmarkEnd w:id="6"/>
     </w:p>
     <w:p>
       <w:r>
@@ -4950,11 +4948,11 @@
         <w:pStyle w:val="Heading1"/>
         <w:spacing w:before="0"/>
       </w:pPr>
-      <w:bookmarkStart w:id="8" w:name="_Toc426979617"/>
+      <w:bookmarkStart w:id="7" w:name="_Toc426979617"/>
       <w:r>
         <w:t>Collection Application</w:t>
       </w:r>
-      <w:bookmarkEnd w:id="8"/>
+      <w:bookmarkEnd w:id="7"/>
     </w:p>
     <w:p>
       <w:r>
@@ -5012,13 +5010,13 @@
               <wp:anchor distT="0" distB="0" distL="114300" distR="114300" simplePos="0" relativeHeight="251770880" behindDoc="0" locked="0" layoutInCell="1" allowOverlap="1" wp14:anchorId="1A7B8FED" wp14:editId="114D34C4">
                 <wp:simplePos x="0" y="0"/>
                 <wp:positionH relativeFrom="column">
-                  <wp:posOffset>1637030</wp:posOffset>
+                  <wp:posOffset>1924050</wp:posOffset>
                 </wp:positionH>
                 <wp:positionV relativeFrom="paragraph">
-                  <wp:posOffset>672627</wp:posOffset>
+                  <wp:posOffset>584200</wp:posOffset>
                 </wp:positionV>
-                <wp:extent cx="1586230" cy="308182"/>
-                <wp:effectExtent l="0" t="0" r="13970" b="15875"/>
+                <wp:extent cx="1266825" cy="308182"/>
+                <wp:effectExtent l="0" t="0" r="28575" b="15875"/>
                 <wp:wrapNone/>
                 <wp:docPr id="175" name="Rounded Rectangle 175"/>
                 <wp:cNvGraphicFramePr/>
@@ -5029,7 +5027,7 @@
                       <wps:spPr>
                         <a:xfrm>
                           <a:off x="0" y="0"/>
-                          <a:ext cx="1586230" cy="308182"/>
+                          <a:ext cx="1266825" cy="308182"/>
                         </a:xfrm>
                         <a:prstGeom prst="roundRect">
                           <a:avLst/>
@@ -5079,7 +5077,7 @@
           </mc:Choice>
           <mc:Fallback>
             <w:pict>
-              <v:roundrect id="Rounded Rectangle 175" o:spid="_x0000_s1026" style="position:absolute;margin-left:128.9pt;margin-top:52.95pt;width:124.9pt;height:24.25pt;z-index:251770880;visibility:visible;mso-wrap-style:square;mso-width-percent:0;mso-height-percent:0;mso-wrap-distance-left:9pt;mso-wrap-distance-top:0;mso-wrap-distance-right:9pt;mso-wrap-distance-bottom:0;mso-position-horizontal:absolute;mso-position-horizontal-relative:text;mso-position-vertical:absolute;mso-position-vertical-relative:text;mso-width-percent:0;mso-height-percent:0;mso-width-relative:margin;mso-height-relative:margin;v-text-anchor:middle" arcsize="10923f" o:gfxdata="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" filled="f" strokecolor="#e36c0a [2409]" strokeweight="2pt"/>
+              <v:roundrect id="Rounded Rectangle 175" o:spid="_x0000_s1026" style="position:absolute;margin-left:151.5pt;margin-top:46pt;width:99.75pt;height:24.25pt;z-index:251770880;visibility:visible;mso-wrap-style:square;mso-width-percent:0;mso-height-percent:0;mso-wrap-distance-left:9pt;mso-wrap-distance-top:0;mso-wrap-distance-right:9pt;mso-wrap-distance-bottom:0;mso-position-horizontal:absolute;mso-position-horizontal-relative:text;mso-position-vertical:absolute;mso-position-vertical-relative:text;mso-width-percent:0;mso-height-percent:0;mso-width-relative:margin;mso-height-relative:margin;v-text-anchor:middle" arcsize="10923f" o:gfxdata="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" filled="f" strokecolor="#e36c0a [2409]" strokeweight="2pt"/>
             </w:pict>
           </mc:Fallback>
         </mc:AlternateContent>
@@ -5090,8 +5088,8 @@
         </w:rPr>
         <w:drawing>
           <wp:inline distT="0" distB="0" distL="0" distR="0" wp14:anchorId="59EE097C" wp14:editId="1BEEC26D">
-            <wp:extent cx="2977116" cy="2566808"/>
-            <wp:effectExtent l="0" t="0" r="0" b="5080"/>
+            <wp:extent cx="2352675" cy="2028428"/>
+            <wp:effectExtent l="95250" t="95250" r="85725" b="86360"/>
             <wp:docPr id="172" name="Picture 172"/>
             <wp:cNvGraphicFramePr>
               <a:graphicFrameLocks xmlns:a="http://schemas.openxmlformats.org/drawingml/2006/main" noChangeAspect="1"/>
@@ -5112,11 +5110,18 @@
                   <pic:spPr>
                     <a:xfrm>
                       <a:off x="0" y="0"/>
-                      <a:ext cx="2977116" cy="2566808"/>
+                      <a:ext cx="2356883" cy="2032056"/>
                     </a:xfrm>
                     <a:prstGeom prst="rect">
                       <a:avLst/>
                     </a:prstGeom>
+                    <a:effectLst>
+                      <a:outerShdw blurRad="63500" sx="102000" sy="102000" algn="ctr" rotWithShape="0">
+                        <a:prstClr val="black">
+                          <a:alpha val="40000"/>
+                        </a:prstClr>
+                      </a:outerShdw>
+                    </a:effectLst>
                   </pic:spPr>
                 </pic:pic>
               </a:graphicData>
@@ -5131,6 +5136,106 @@
       </w:r>
     </w:p>
     <w:p>
+      <w:r>
+        <w:rPr>
+          <w:b/>
+          <w:u w:val="single"/>
+        </w:rPr>
+        <w:t>*NOTICE:</w:t>
+      </w:r>
+      <w:r>
+        <w:t xml:space="preserve"> </w:t>
+      </w:r>
+      <w:r>
+        <w:t xml:space="preserve">The application </w:t>
+      </w:r>
+      <w:r>
+        <w:t>will</w:t>
+      </w:r>
+      <w:r>
+        <w:rPr>
+          <w:b/>
+        </w:rPr>
+        <w:t xml:space="preserve"> not</w:t>
+      </w:r>
+      <w:r>
+        <w:t xml:space="preserve"> allow you to log in if your device is connected to the </w:t>
+      </w:r>
+      <w:r>
+        <w:t>office’s</w:t>
+      </w:r>
+      <w:r>
+        <w:t xml:space="preserve"> ‘</w:t>
+      </w:r>
+      <w:proofErr w:type="spellStart"/>
+      <w:r>
+        <w:t>txdot</w:t>
+      </w:r>
+      <w:proofErr w:type="spellEnd"/>
+      <w:r>
+        <w:t xml:space="preserve">’ </w:t>
+      </w:r>
+      <w:proofErr w:type="spellStart"/>
+      <w:r>
+        <w:t>WiFi</w:t>
+      </w:r>
+      <w:proofErr w:type="spellEnd"/>
+      <w:r>
+        <w:t xml:space="preserve"> connection. The login page will </w:t>
+      </w:r>
+      <w:r>
+        <w:rPr>
+          <w:i/>
+        </w:rPr>
+        <w:t xml:space="preserve">timeout </w:t>
+      </w:r>
+      <w:r>
+        <w:t xml:space="preserve">when attempting to load. You must be connected to your cellular network or alternative </w:t>
+      </w:r>
+      <w:proofErr w:type="spellStart"/>
+      <w:r>
+        <w:t>W</w:t>
+      </w:r>
+      <w:r>
+        <w:t>i</w:t>
+      </w:r>
+      <w:r>
+        <w:t>F</w:t>
+      </w:r>
+      <w:r>
+        <w:t>i</w:t>
+      </w:r>
+      <w:proofErr w:type="spellEnd"/>
+      <w:r>
+        <w:t xml:space="preserve"> in order to </w:t>
+      </w:r>
+      <w:r>
+        <w:t>log in</w:t>
+      </w:r>
+      <w:r>
+        <w:t xml:space="preserve"> the application.</w:t>
+      </w:r>
+      <w:r>
+        <w:t xml:space="preserve"> The office’s ‘</w:t>
+      </w:r>
+      <w:proofErr w:type="spellStart"/>
+      <w:r>
+        <w:t>tbird</w:t>
+      </w:r>
+      <w:proofErr w:type="spellEnd"/>
+      <w:r>
+        <w:t xml:space="preserve">’ </w:t>
+      </w:r>
+      <w:proofErr w:type="spellStart"/>
+      <w:r>
+        <w:t>WiFi</w:t>
+      </w:r>
+      <w:proofErr w:type="spellEnd"/>
+      <w:r>
+        <w:t xml:space="preserve"> connection will work if you are using a TxDOT assigned/issued machine.</w:t>
+      </w:r>
+    </w:p>
+    <w:p>
       <w:pPr>
         <w:jc w:val="center"/>
       </w:pPr>
@@ -5141,7 +5246,7 @@
         <mc:AlternateContent>
           <mc:Choice Requires="wps">
             <w:drawing>
-              <wp:anchor distT="0" distB="0" distL="114300" distR="114300" simplePos="0" relativeHeight="251781120" behindDoc="0" locked="0" layoutInCell="1" allowOverlap="1" wp14:anchorId="39CFFDBB" wp14:editId="7B45B849">
+              <wp:anchor distT="0" distB="0" distL="114300" distR="114300" simplePos="0" relativeHeight="251781120" behindDoc="0" locked="0" layoutInCell="1" allowOverlap="1" wp14:anchorId="4AF05243" wp14:editId="0090B11B">
                 <wp:simplePos x="0" y="0"/>
                 <wp:positionH relativeFrom="column">
                   <wp:posOffset>-457200</wp:posOffset>
@@ -5255,7 +5360,7 @@
         <mc:AlternateContent>
           <mc:Choice Requires="wps">
             <w:drawing>
-              <wp:anchor distT="0" distB="0" distL="114300" distR="114300" simplePos="0" relativeHeight="251780096" behindDoc="0" locked="0" layoutInCell="1" allowOverlap="1" wp14:anchorId="0FD9507E" wp14:editId="1EF1B596">
+              <wp:anchor distT="0" distB="0" distL="114300" distR="114300" simplePos="0" relativeHeight="251780096" behindDoc="0" locked="0" layoutInCell="1" allowOverlap="1" wp14:anchorId="49E70757" wp14:editId="3F1166BA">
                 <wp:simplePos x="0" y="0"/>
                 <wp:positionH relativeFrom="column">
                   <wp:posOffset>352425</wp:posOffset>
@@ -5333,7 +5438,7 @@
         <mc:AlternateContent>
           <mc:Choice Requires="wps">
             <w:drawing>
-              <wp:anchor distT="0" distB="0" distL="114300" distR="114300" simplePos="0" relativeHeight="251777024" behindDoc="0" locked="0" layoutInCell="1" allowOverlap="1" wp14:anchorId="2737CBAC" wp14:editId="228D5F1A">
+              <wp:anchor distT="0" distB="0" distL="114300" distR="114300" simplePos="0" relativeHeight="251777024" behindDoc="0" locked="0" layoutInCell="1" allowOverlap="1" wp14:anchorId="199ED5E0" wp14:editId="7D7F9FDA">
                 <wp:simplePos x="0" y="0"/>
                 <wp:positionH relativeFrom="column">
                   <wp:posOffset>3735070</wp:posOffset>
@@ -5407,7 +5512,7 @@
         <mc:AlternateContent>
           <mc:Choice Requires="wps">
             <w:drawing>
-              <wp:anchor distT="0" distB="0" distL="114300" distR="114300" simplePos="0" relativeHeight="251778048" behindDoc="0" locked="0" layoutInCell="1" allowOverlap="1" wp14:anchorId="24862537" wp14:editId="494E6E5F">
+              <wp:anchor distT="0" distB="0" distL="114300" distR="114300" simplePos="0" relativeHeight="251778048" behindDoc="0" locked="0" layoutInCell="1" allowOverlap="1" wp14:anchorId="24247837" wp14:editId="26249FC9">
                 <wp:simplePos x="0" y="0"/>
                 <wp:positionH relativeFrom="column">
                   <wp:posOffset>4199255</wp:posOffset>
@@ -5518,7 +5623,7 @@
         <mc:AlternateContent>
           <mc:Choice Requires="wps">
             <w:drawing>
-              <wp:anchor distT="0" distB="0" distL="114300" distR="114300" simplePos="0" relativeHeight="251774976" behindDoc="0" locked="0" layoutInCell="1" allowOverlap="1" wp14:anchorId="60ECFF9C" wp14:editId="7F170059">
+              <wp:anchor distT="0" distB="0" distL="114300" distR="114300" simplePos="0" relativeHeight="251774976" behindDoc="0" locked="0" layoutInCell="1" allowOverlap="1" wp14:anchorId="6612B8A2" wp14:editId="77421E27">
                 <wp:simplePos x="0" y="0"/>
                 <wp:positionH relativeFrom="column">
                   <wp:posOffset>1850065</wp:posOffset>
@@ -5601,7 +5706,7 @@
         <mc:AlternateContent>
           <mc:Choice Requires="wps">
             <w:drawing>
-              <wp:anchor distT="0" distB="0" distL="114300" distR="114300" simplePos="0" relativeHeight="251772928" behindDoc="0" locked="0" layoutInCell="1" allowOverlap="1" wp14:anchorId="30756020" wp14:editId="21F586F7">
+              <wp:anchor distT="0" distB="0" distL="114300" distR="114300" simplePos="0" relativeHeight="251772928" behindDoc="0" locked="0" layoutInCell="1" allowOverlap="1" wp14:anchorId="3E8BAF4F" wp14:editId="0FD14E2E">
                 <wp:simplePos x="0" y="0"/>
                 <wp:positionH relativeFrom="column">
                   <wp:posOffset>1850065</wp:posOffset>
@@ -5681,7 +5786,7 @@
           <w:noProof/>
         </w:rPr>
         <w:drawing>
-          <wp:inline distT="0" distB="0" distL="0" distR="0" wp14:anchorId="63477550" wp14:editId="476C781F">
+          <wp:inline distT="0" distB="0" distL="0" distR="0" wp14:anchorId="6BB10470" wp14:editId="010432B4">
             <wp:extent cx="2445488" cy="2187451"/>
             <wp:effectExtent l="0" t="0" r="0" b="3810"/>
             <wp:docPr id="177" name="Picture 177"/>
@@ -5721,16 +5826,6 @@
       <w:pPr>
         <w:jc w:val="center"/>
       </w:pPr>
-    </w:p>
-    <w:p>
-      <w:pPr>
-        <w:jc w:val="center"/>
-      </w:pPr>
-    </w:p>
-    <w:p>
-      <w:pPr>
-        <w:jc w:val="center"/>
-      </w:pPr>
       <w:r>
         <w:rPr>
           <w:noProof/>
@@ -5739,13 +5834,13 @@
         <mc:AlternateContent>
           <mc:Choice Requires="wps">
             <w:drawing>
-              <wp:anchor distT="0" distB="0" distL="114300" distR="114300" simplePos="0" relativeHeight="251784192" behindDoc="0" locked="0" layoutInCell="1" allowOverlap="1" wp14:anchorId="29B10A97" wp14:editId="07F00279">
+              <wp:anchor distT="0" distB="0" distL="114300" distR="114300" simplePos="0" relativeHeight="251784192" behindDoc="0" locked="0" layoutInCell="1" allowOverlap="1" wp14:anchorId="5A4E8A62" wp14:editId="121FB3C3">
                 <wp:simplePos x="0" y="0"/>
                 <wp:positionH relativeFrom="column">
                   <wp:posOffset>-542925</wp:posOffset>
                 </wp:positionH>
                 <wp:positionV relativeFrom="paragraph">
-                  <wp:posOffset>269240</wp:posOffset>
+                  <wp:posOffset>273685</wp:posOffset>
                 </wp:positionV>
                 <wp:extent cx="1285875" cy="946150"/>
                 <wp:effectExtent l="0" t="0" r="28575" b="25400"/>
@@ -5836,7 +5931,7 @@
                 <v:stroke joinstyle="miter"/>
                 <v:path gradientshapeok="t" o:connecttype="rect"/>
               </v:shapetype>
-              <v:shape id="Text Box 186" o:spid="_x0000_s1028" type="#_x0000_t202" style="position:absolute;left:0;text-align:left;margin-left:-42.75pt;margin-top:21.2pt;width:101.25pt;height:74.5pt;z-index:251784192;visibility:visible;mso-wrap-style:square;mso-width-percent:0;mso-height-percent:0;mso-wrap-distance-left:9pt;mso-wrap-distance-top:0;mso-wrap-distance-right:9pt;mso-wrap-distance-bottom:0;mso-position-horizontal:absolute;mso-position-horizontal-relative:text;mso-position-vertical:absolute;mso-position-vertical-relative:text;mso-width-percent:0;mso-height-percent:0;mso-width-relative:margin;mso-height-relative:margin;v-text-anchor:top" o:gfxdata="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" fillcolor="white [3201]" strokecolor="#f79646 [3209]" strokeweight="2pt">
+              <v:shape id="Text Box 186" o:spid="_x0000_s1028" type="#_x0000_t202" style="position:absolute;left:0;text-align:left;margin-left:-42.75pt;margin-top:21.55pt;width:101.25pt;height:74.5pt;z-index:251784192;visibility:visible;mso-wrap-style:square;mso-width-percent:0;mso-height-percent:0;mso-wrap-distance-left:9pt;mso-wrap-distance-top:0;mso-wrap-distance-right:9pt;mso-wrap-distance-bottom:0;mso-position-horizontal:absolute;mso-position-horizontal-relative:text;mso-position-vertical:absolute;mso-position-vertical-relative:text;mso-width-percent:0;mso-height-percent:0;mso-width-relative:margin;mso-height-relative:margin;v-text-anchor:top" o:gfxdata="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" fillcolor="white [3201]" strokecolor="#f79646 [3209]" strokeweight="2pt">
                 <v:textbox>
                   <w:txbxContent>
                     <w:p>
@@ -5875,11 +5970,7 @@
         </mc:AlternateContent>
       </w:r>
     </w:p>
-    <w:p>
-      <w:pPr>
-        <w:jc w:val="center"/>
-      </w:pPr>
-    </w:p>
+    <w:p/>
     <w:p>
       <w:r>
         <w:rPr>
@@ -5889,7 +5980,200 @@
         <mc:AlternateContent>
           <mc:Choice Requires="wps">
             <w:drawing>
-              <wp:anchor distT="0" distB="0" distL="114300" distR="114300" simplePos="0" relativeHeight="251751424" behindDoc="0" locked="0" layoutInCell="1" allowOverlap="1" wp14:anchorId="1F97AB2E" wp14:editId="188ED5D6">
+              <wp:anchor distT="0" distB="0" distL="114300" distR="114300" simplePos="0" relativeHeight="251744256" behindDoc="0" locked="0" layoutInCell="1" allowOverlap="1" wp14:anchorId="5064FA97" wp14:editId="4CEE493F">
+                <wp:simplePos x="0" y="0"/>
+                <wp:positionH relativeFrom="column">
+                  <wp:posOffset>-718820</wp:posOffset>
+                </wp:positionH>
+                <wp:positionV relativeFrom="paragraph">
+                  <wp:posOffset>680720</wp:posOffset>
+                </wp:positionV>
+                <wp:extent cx="1461770" cy="292100"/>
+                <wp:effectExtent l="0" t="0" r="24130" b="12700"/>
+                <wp:wrapNone/>
+                <wp:docPr id="33" name="Text Box 33"/>
+                <wp:cNvGraphicFramePr/>
+                <a:graphic xmlns:a="http://schemas.openxmlformats.org/drawingml/2006/main">
+                  <a:graphicData uri="http://schemas.microsoft.com/office/word/2010/wordprocessingShape">
+                    <wps:wsp>
+                      <wps:cNvSpPr txBox="1"/>
+                      <wps:spPr>
+                        <a:xfrm>
+                          <a:off x="0" y="0"/>
+                          <a:ext cx="1461770" cy="292100"/>
+                        </a:xfrm>
+                        <a:prstGeom prst="rect">
+                          <a:avLst/>
+                        </a:prstGeom>
+                        <a:ln/>
+                      </wps:spPr>
+                      <wps:style>
+                        <a:lnRef idx="2">
+                          <a:schemeClr val="accent6"/>
+                        </a:lnRef>
+                        <a:fillRef idx="1">
+                          <a:schemeClr val="lt1"/>
+                        </a:fillRef>
+                        <a:effectRef idx="0">
+                          <a:schemeClr val="accent6"/>
+                        </a:effectRef>
+                        <a:fontRef idx="minor">
+                          <a:schemeClr val="dk1"/>
+                        </a:fontRef>
+                      </wps:style>
+                      <wps:txbx>
+                        <w:txbxContent>
+                          <w:p>
+                            <w:pPr>
+                              <w:jc w:val="center"/>
+                              <w:rPr>
+                                <w:color w:val="E36C0A" w:themeColor="accent6" w:themeShade="BF"/>
+                              </w:rPr>
+                            </w:pPr>
+                            <w:r>
+                              <w:rPr>
+                                <w:color w:val="E36C0A" w:themeColor="accent6" w:themeShade="BF"/>
+                              </w:rPr>
+                              <w:t>Current Location</w:t>
+                            </w:r>
+                          </w:p>
+                        </w:txbxContent>
+                      </wps:txbx>
+                      <wps:bodyPr rot="0" spcFirstLastPara="0" vertOverflow="overflow" horzOverflow="overflow" vert="horz" wrap="square" lIns="91440" tIns="45720" rIns="91440" bIns="45720" numCol="1" spcCol="0" rtlCol="0" fromWordArt="0" anchor="t" anchorCtr="0" forceAA="0" compatLnSpc="1">
+                        <a:prstTxWarp prst="textNoShape">
+                          <a:avLst/>
+                        </a:prstTxWarp>
+                        <a:noAutofit/>
+                      </wps:bodyPr>
+                    </wps:wsp>
+                  </a:graphicData>
+                </a:graphic>
+                <wp14:sizeRelH relativeFrom="margin">
+                  <wp14:pctWidth>0</wp14:pctWidth>
+                </wp14:sizeRelH>
+                <wp14:sizeRelV relativeFrom="margin">
+                  <wp14:pctHeight>0</wp14:pctHeight>
+                </wp14:sizeRelV>
+              </wp:anchor>
+            </w:drawing>
+          </mc:Choice>
+          <mc:Fallback>
+            <w:pict>
+              <v:shape id="Text Box 33" o:spid="_x0000_s1029" type="#_x0000_t202" style="position:absolute;margin-left:-56.6pt;margin-top:53.6pt;width:115.1pt;height:23pt;z-index:251744256;visibility:visible;mso-wrap-style:square;mso-width-percent:0;mso-height-percent:0;mso-wrap-distance-left:9pt;mso-wrap-distance-top:0;mso-wrap-distance-right:9pt;mso-wrap-distance-bottom:0;mso-position-horizontal:absolute;mso-position-horizontal-relative:text;mso-position-vertical:absolute;mso-position-vertical-relative:text;mso-width-percent:0;mso-height-percent:0;mso-width-relative:margin;mso-height-relative:margin;v-text-anchor:top" o:gfxdata="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" fillcolor="white [3201]" strokecolor="#f79646 [3209]" strokeweight="2pt">
+                <v:textbox>
+                  <w:txbxContent>
+                    <w:p>
+                      <w:pPr>
+                        <w:jc w:val="center"/>
+                        <w:rPr>
+                          <w:color w:val="E36C0A" w:themeColor="accent6" w:themeShade="BF"/>
+                        </w:rPr>
+                      </w:pPr>
+                      <w:r>
+                        <w:rPr>
+                          <w:color w:val="E36C0A" w:themeColor="accent6" w:themeShade="BF"/>
+                        </w:rPr>
+                        <w:t>Current Location</w:t>
+                      </w:r>
+                    </w:p>
+                  </w:txbxContent>
+                </v:textbox>
+              </v:shape>
+            </w:pict>
+          </mc:Fallback>
+        </mc:AlternateContent>
+      </w:r>
+      <w:r>
+        <w:rPr>
+          <w:rStyle w:val="Hyperlink"/>
+          <w:noProof/>
+        </w:rPr>
+        <mc:AlternateContent>
+          <mc:Choice Requires="wps">
+            <w:drawing>
+              <wp:anchor distT="0" distB="0" distL="114300" distR="114300" simplePos="0" relativeHeight="251743232" behindDoc="0" locked="0" layoutInCell="1" allowOverlap="1" wp14:anchorId="5C374DCF" wp14:editId="50B0D351">
+                <wp:simplePos x="0" y="0"/>
+                <wp:positionH relativeFrom="column">
+                  <wp:posOffset>209550</wp:posOffset>
+                </wp:positionH>
+                <wp:positionV relativeFrom="paragraph">
+                  <wp:posOffset>621665</wp:posOffset>
+                </wp:positionV>
+                <wp:extent cx="838200" cy="190500"/>
+                <wp:effectExtent l="0" t="57150" r="19050" b="19050"/>
+                <wp:wrapNone/>
+                <wp:docPr id="32" name="Straight Arrow Connector 32"/>
+                <wp:cNvGraphicFramePr/>
+                <a:graphic xmlns:a="http://schemas.openxmlformats.org/drawingml/2006/main">
+                  <a:graphicData uri="http://schemas.microsoft.com/office/word/2010/wordprocessingShape">
+                    <wps:wsp>
+                      <wps:cNvCnPr/>
+                      <wps:spPr>
+                        <a:xfrm flipV="1">
+                          <a:off x="0" y="0"/>
+                          <a:ext cx="838200" cy="190500"/>
+                        </a:xfrm>
+                        <a:prstGeom prst="straightConnector1">
+                          <a:avLst/>
+                        </a:prstGeom>
+                        <a:ln w="19050">
+                          <a:solidFill>
+                            <a:schemeClr val="accent6">
+                              <a:lumMod val="75000"/>
+                            </a:schemeClr>
+                          </a:solidFill>
+                          <a:tailEnd type="arrow"/>
+                        </a:ln>
+                      </wps:spPr>
+                      <wps:style>
+                        <a:lnRef idx="1">
+                          <a:schemeClr val="accent1"/>
+                        </a:lnRef>
+                        <a:fillRef idx="0">
+                          <a:schemeClr val="accent1"/>
+                        </a:fillRef>
+                        <a:effectRef idx="0">
+                          <a:schemeClr val="accent1"/>
+                        </a:effectRef>
+                        <a:fontRef idx="minor">
+                          <a:schemeClr val="tx1"/>
+                        </a:fontRef>
+                      </wps:style>
+                      <wps:bodyPr/>
+                    </wps:wsp>
+                  </a:graphicData>
+                </a:graphic>
+                <wp14:sizeRelH relativeFrom="margin">
+                  <wp14:pctWidth>0</wp14:pctWidth>
+                </wp14:sizeRelH>
+                <wp14:sizeRelV relativeFrom="margin">
+                  <wp14:pctHeight>0</wp14:pctHeight>
+                </wp14:sizeRelV>
+              </wp:anchor>
+            </w:drawing>
+          </mc:Choice>
+          <mc:Fallback>
+            <w:pict>
+              <v:shapetype id="_x0000_t32" coordsize="21600,21600" o:spt="32" o:oned="t" path="m,l21600,21600e" filled="f">
+                <v:path arrowok="t" fillok="f" o:connecttype="none"/>
+                <o:lock v:ext="edit" shapetype="t"/>
+              </v:shapetype>
+              <v:shape id="Straight Arrow Connector 32" o:spid="_x0000_s1026" type="#_x0000_t32" style="position:absolute;margin-left:16.5pt;margin-top:48.95pt;width:66pt;height:15pt;flip:y;z-index:251743232;visibility:visible;mso-wrap-style:square;mso-width-percent:0;mso-height-percent:0;mso-wrap-distance-left:9pt;mso-wrap-distance-top:0;mso-wrap-distance-right:9pt;mso-wrap-distance-bottom:0;mso-position-horizontal:absolute;mso-position-horizontal-relative:text;mso-position-vertical:absolute;mso-position-vertical-relative:text;mso-width-percent:0;mso-height-percent:0;mso-width-relative:margin;mso-height-relative:margin" o:gfxdata="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" strokecolor="#e36c0a [2409]" strokeweight="1.5pt">
+                <v:stroke endarrow="open"/>
+              </v:shape>
+            </w:pict>
+          </mc:Fallback>
+        </mc:AlternateContent>
+      </w:r>
+      <w:r>
+        <w:rPr>
+          <w:rStyle w:val="Hyperlink"/>
+          <w:noProof/>
+        </w:rPr>
+        <mc:AlternateContent>
+          <mc:Choice Requires="wps">
+            <w:drawing>
+              <wp:anchor distT="0" distB="0" distL="114300" distR="114300" simplePos="0" relativeHeight="251751424" behindDoc="0" locked="0" layoutInCell="1" allowOverlap="1" wp14:anchorId="2AA7B174" wp14:editId="7E4F7F9C">
                 <wp:simplePos x="0" y="0"/>
                 <wp:positionH relativeFrom="column">
                   <wp:posOffset>257175</wp:posOffset>
@@ -5971,7 +6255,7 @@
         <mc:AlternateContent>
           <mc:Choice Requires="wps">
             <w:drawing>
-              <wp:anchor distT="0" distB="0" distL="114300" distR="114300" simplePos="0" relativeHeight="251749376" behindDoc="0" locked="0" layoutInCell="1" allowOverlap="1" wp14:anchorId="2ADBF638" wp14:editId="53818CAC">
+              <wp:anchor distT="0" distB="0" distL="114300" distR="114300" simplePos="0" relativeHeight="251749376" behindDoc="0" locked="0" layoutInCell="1" allowOverlap="1" wp14:anchorId="4ADF8705" wp14:editId="7C4BB4B0">
                 <wp:simplePos x="0" y="0"/>
                 <wp:positionH relativeFrom="column">
                   <wp:posOffset>4817745</wp:posOffset>
@@ -6046,7 +6330,7 @@
         <mc:AlternateContent>
           <mc:Choice Requires="wps">
             <w:drawing>
-              <wp:anchor distT="0" distB="0" distL="114300" distR="114300" simplePos="0" relativeHeight="251750400" behindDoc="0" locked="0" layoutInCell="1" allowOverlap="1" wp14:anchorId="2BFE8385" wp14:editId="5E084168">
+              <wp:anchor distT="0" distB="0" distL="114300" distR="114300" simplePos="0" relativeHeight="251750400" behindDoc="0" locked="0" layoutInCell="1" allowOverlap="1" wp14:anchorId="7F5FB706" wp14:editId="15FD6163">
                 <wp:simplePos x="0" y="0"/>
                 <wp:positionH relativeFrom="column">
                   <wp:posOffset>5255260</wp:posOffset>
@@ -6157,7 +6441,7 @@
         <mc:AlternateContent>
           <mc:Choice Requires="wps">
             <w:drawing>
-              <wp:anchor distT="0" distB="0" distL="114300" distR="114300" simplePos="0" relativeHeight="251753472" behindDoc="0" locked="0" layoutInCell="1" allowOverlap="1" wp14:anchorId="7DC2268B" wp14:editId="1C4D94B0">
+              <wp:anchor distT="0" distB="0" distL="114300" distR="114300" simplePos="0" relativeHeight="251753472" behindDoc="0" locked="0" layoutInCell="1" allowOverlap="1" wp14:anchorId="348DBE59" wp14:editId="3CCC3CB1">
                 <wp:simplePos x="0" y="0"/>
                 <wp:positionH relativeFrom="column">
                   <wp:posOffset>4999990</wp:posOffset>
@@ -6235,7 +6519,7 @@
         <mc:AlternateContent>
           <mc:Choice Requires="wps">
             <w:drawing>
-              <wp:anchor distT="0" distB="0" distL="114300" distR="114300" simplePos="0" relativeHeight="251754496" behindDoc="0" locked="0" layoutInCell="1" allowOverlap="1" wp14:anchorId="674DF6E2" wp14:editId="350518DD">
+              <wp:anchor distT="0" distB="0" distL="114300" distR="114300" simplePos="0" relativeHeight="251754496" behindDoc="0" locked="0" layoutInCell="1" allowOverlap="1" wp14:anchorId="02411C69" wp14:editId="16EB8DE9">
                 <wp:simplePos x="0" y="0"/>
                 <wp:positionH relativeFrom="column">
                   <wp:posOffset>5334000</wp:posOffset>
@@ -6346,7 +6630,7 @@
         <mc:AlternateContent>
           <mc:Choice Requires="wps">
             <w:drawing>
-              <wp:anchor distT="0" distB="0" distL="114300" distR="114300" simplePos="0" relativeHeight="251752448" behindDoc="0" locked="0" layoutInCell="1" allowOverlap="1" wp14:anchorId="33A1C1B1" wp14:editId="5F907E56">
+              <wp:anchor distT="0" distB="0" distL="114300" distR="114300" simplePos="0" relativeHeight="251752448" behindDoc="0" locked="0" layoutInCell="1" allowOverlap="1" wp14:anchorId="65AFEC1A" wp14:editId="290184BA">
                 <wp:simplePos x="0" y="0"/>
                 <wp:positionH relativeFrom="column">
                   <wp:posOffset>-693420</wp:posOffset>
@@ -6456,7 +6740,7 @@
         <mc:AlternateContent>
           <mc:Choice Requires="wps">
             <w:drawing>
-              <wp:anchor distT="0" distB="0" distL="114300" distR="114300" simplePos="0" relativeHeight="251696128" behindDoc="0" locked="0" layoutInCell="1" allowOverlap="1" wp14:anchorId="454B9DAE" wp14:editId="00ED0065">
+              <wp:anchor distT="0" distB="0" distL="114300" distR="114300" simplePos="0" relativeHeight="251696128" behindDoc="0" locked="0" layoutInCell="1" allowOverlap="1" wp14:anchorId="3A4DA0E6" wp14:editId="4F225C6A">
                 <wp:simplePos x="0" y="0"/>
                 <wp:positionH relativeFrom="column">
                   <wp:posOffset>1284605</wp:posOffset>
@@ -6577,7 +6861,7 @@
         <mc:AlternateContent>
           <mc:Choice Requires="wps">
             <w:drawing>
-              <wp:anchor distT="0" distB="0" distL="114300" distR="114300" simplePos="0" relativeHeight="251748352" behindDoc="0" locked="0" layoutInCell="1" allowOverlap="1" wp14:anchorId="1F34D08D" wp14:editId="48316AFE">
+              <wp:anchor distT="0" distB="0" distL="114300" distR="114300" simplePos="0" relativeHeight="251748352" behindDoc="0" locked="0" layoutInCell="1" allowOverlap="1" wp14:anchorId="74402592" wp14:editId="5BEE54CA">
                 <wp:simplePos x="0" y="0"/>
                 <wp:positionH relativeFrom="column">
                   <wp:posOffset>-800735</wp:posOffset>
@@ -6688,7 +6972,7 @@
         <mc:AlternateContent>
           <mc:Choice Requires="wps">
             <w:drawing>
-              <wp:anchor distT="0" distB="0" distL="114300" distR="114300" simplePos="0" relativeHeight="251747328" behindDoc="0" locked="0" layoutInCell="1" allowOverlap="1" wp14:anchorId="2AE27957" wp14:editId="4D55BF6B">
+              <wp:anchor distT="0" distB="0" distL="114300" distR="114300" simplePos="0" relativeHeight="251747328" behindDoc="0" locked="0" layoutInCell="1" allowOverlap="1" wp14:anchorId="6137A1DF" wp14:editId="2E49D5B5">
                 <wp:simplePos x="0" y="0"/>
                 <wp:positionH relativeFrom="column">
                   <wp:posOffset>164465</wp:posOffset>
@@ -6762,7 +7046,7 @@
         <mc:AlternateContent>
           <mc:Choice Requires="wps">
             <w:drawing>
-              <wp:anchor distT="0" distB="0" distL="114300" distR="114300" simplePos="0" relativeHeight="251793408" behindDoc="0" locked="0" layoutInCell="1" allowOverlap="1" wp14:anchorId="6D9D4A47" wp14:editId="463780E6">
+              <wp:anchor distT="0" distB="0" distL="114300" distR="114300" simplePos="0" relativeHeight="251793408" behindDoc="0" locked="0" layoutInCell="1" allowOverlap="1" wp14:anchorId="61985798" wp14:editId="2C655011">
                 <wp:simplePos x="0" y="0"/>
                 <wp:positionH relativeFrom="column">
                   <wp:posOffset>-666750</wp:posOffset>
@@ -6884,7 +7168,7 @@
         <mc:AlternateContent>
           <mc:Choice Requires="wps">
             <w:drawing>
-              <wp:anchor distT="0" distB="0" distL="114300" distR="114300" simplePos="0" relativeHeight="251792384" behindDoc="0" locked="0" layoutInCell="1" allowOverlap="1" wp14:anchorId="5A58E22D" wp14:editId="1EE9C466">
+              <wp:anchor distT="0" distB="0" distL="114300" distR="114300" simplePos="0" relativeHeight="251792384" behindDoc="0" locked="0" layoutInCell="1" allowOverlap="1" wp14:anchorId="45BD5A97" wp14:editId="0C493876">
                 <wp:simplePos x="0" y="0"/>
                 <wp:positionH relativeFrom="column">
                   <wp:posOffset>242570</wp:posOffset>
@@ -6958,7 +7242,7 @@
         <mc:AlternateContent>
           <mc:Choice Requires="wps">
             <w:drawing>
-              <wp:anchor distT="0" distB="0" distL="114300" distR="114300" simplePos="0" relativeHeight="251790336" behindDoc="0" locked="0" layoutInCell="1" allowOverlap="1" wp14:anchorId="09202DB0" wp14:editId="328567FE">
+              <wp:anchor distT="0" distB="0" distL="114300" distR="114300" simplePos="0" relativeHeight="251790336" behindDoc="0" locked="0" layoutInCell="1" allowOverlap="1" wp14:anchorId="7007C607" wp14:editId="7544FF76">
                 <wp:simplePos x="0" y="0"/>
                 <wp:positionH relativeFrom="column">
                   <wp:posOffset>5334000</wp:posOffset>
@@ -7106,7 +7390,7 @@
         <mc:AlternateContent>
           <mc:Choice Requires="wps">
             <w:drawing>
-              <wp:anchor distT="0" distB="0" distL="114300" distR="114300" simplePos="0" relativeHeight="251789312" behindDoc="0" locked="0" layoutInCell="1" allowOverlap="1" wp14:anchorId="42F357CF" wp14:editId="0C7C868E">
+              <wp:anchor distT="0" distB="0" distL="114300" distR="114300" simplePos="0" relativeHeight="251789312" behindDoc="0" locked="0" layoutInCell="1" allowOverlap="1" wp14:anchorId="73095AE9" wp14:editId="48F17F06">
                 <wp:simplePos x="0" y="0"/>
                 <wp:positionH relativeFrom="column">
                   <wp:posOffset>3429000</wp:posOffset>
@@ -7184,7 +7468,7 @@
         <mc:AlternateContent>
           <mc:Choice Requires="wps">
             <w:drawing>
-              <wp:anchor distT="0" distB="0" distL="114300" distR="114300" simplePos="0" relativeHeight="251745280" behindDoc="0" locked="0" layoutInCell="1" allowOverlap="1" wp14:anchorId="2042ADB6" wp14:editId="390ED478">
+              <wp:anchor distT="0" distB="0" distL="114300" distR="114300" simplePos="0" relativeHeight="251745280" behindDoc="0" locked="0" layoutInCell="1" allowOverlap="1" wp14:anchorId="73A2F60C" wp14:editId="4DC627A4">
                 <wp:simplePos x="0" y="0"/>
                 <wp:positionH relativeFrom="column">
                   <wp:posOffset>5073015</wp:posOffset>
@@ -7259,7 +7543,7 @@
         <mc:AlternateContent>
           <mc:Choice Requires="wps">
             <w:drawing>
-              <wp:anchor distT="0" distB="0" distL="114300" distR="114300" simplePos="0" relativeHeight="251746304" behindDoc="0" locked="0" layoutInCell="1" allowOverlap="1" wp14:anchorId="08F9BFA9" wp14:editId="703A757B">
+              <wp:anchor distT="0" distB="0" distL="114300" distR="114300" simplePos="0" relativeHeight="251746304" behindDoc="0" locked="0" layoutInCell="1" allowOverlap="1" wp14:anchorId="45EB8D07" wp14:editId="788E2633">
                 <wp:simplePos x="0" y="0"/>
                 <wp:positionH relativeFrom="column">
                   <wp:posOffset>5327650</wp:posOffset>
@@ -7371,7 +7655,7 @@
         <mc:AlternateContent>
           <mc:Choice Requires="wps">
             <w:drawing>
-              <wp:anchor distT="0" distB="0" distL="114300" distR="114300" simplePos="0" relativeHeight="251785216" behindDoc="0" locked="0" layoutInCell="1" allowOverlap="1" wp14:anchorId="0DB9EDA4" wp14:editId="30DE6D18">
+              <wp:anchor distT="0" distB="0" distL="114300" distR="114300" simplePos="0" relativeHeight="251785216" behindDoc="0" locked="0" layoutInCell="1" allowOverlap="1" wp14:anchorId="005C5882" wp14:editId="71BC2EF1">
                 <wp:simplePos x="0" y="0"/>
                 <wp:positionH relativeFrom="column">
                   <wp:posOffset>558800</wp:posOffset>
@@ -7472,7 +7756,7 @@
         <mc:AlternateContent>
           <mc:Choice Requires="wps">
             <w:drawing>
-              <wp:anchor distT="0" distB="0" distL="114300" distR="114300" simplePos="0" relativeHeight="251848704" behindDoc="0" locked="0" layoutInCell="1" allowOverlap="1" wp14:anchorId="600BF441" wp14:editId="45A646D7">
+              <wp:anchor distT="0" distB="0" distL="114300" distR="114300" simplePos="0" relativeHeight="251848704" behindDoc="0" locked="0" layoutInCell="1" allowOverlap="1" wp14:anchorId="5B61CAD6" wp14:editId="51AF628F">
                 <wp:simplePos x="0" y="0"/>
                 <wp:positionH relativeFrom="column">
                   <wp:posOffset>-802005</wp:posOffset>
@@ -7551,7 +7835,7 @@
           </mc:Choice>
           <mc:Fallback>
             <w:pict>
-              <v:shape id="Text Box 29" o:spid="_x0000_s1037" type="#_x0000_t202" style="position:absolute;margin-left:-63.15pt;margin-top:178.8pt;width:114.9pt;height:53.7pt;z-index:251848704;visibility:visible;mso-wrap-style:square;mso-width-percent:0;mso-height-percent:0;mso-wrap-distance-left:9pt;mso-wrap-distance-top:0;mso-wrap-distance-right:9pt;mso-wrap-distance-bottom:0;mso-position-horizontal:absolute;mso-position-horizontal-relative:text;mso-position-vertical:absolute;mso-position-vertical-relative:text;mso-width-percent:0;mso-height-percent:0;mso-width-relative:margin;mso-height-relative:margin;v-text-anchor:top" o:gfxdata="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" fillcolor="white [3201]" strokecolor="#f79646 [3209]" strokeweight="2pt">
+              <v:shape id="Text Box 29" o:spid="_x0000_s1038" type="#_x0000_t202" style="position:absolute;margin-left:-63.15pt;margin-top:178.8pt;width:114.9pt;height:53.7pt;z-index:251848704;visibility:visible;mso-wrap-style:square;mso-width-percent:0;mso-height-percent:0;mso-wrap-distance-left:9pt;mso-wrap-distance-top:0;mso-wrap-distance-right:9pt;mso-wrap-distance-bottom:0;mso-position-horizontal:absolute;mso-position-horizontal-relative:text;mso-position-vertical:absolute;mso-position-vertical-relative:text;mso-width-percent:0;mso-height-percent:0;mso-width-relative:margin;mso-height-relative:margin;v-text-anchor:top" o:gfxdata="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" fillcolor="white [3201]" strokecolor="#f79646 [3209]" strokeweight="2pt">
                 <v:textbox>
                   <w:txbxContent>
                     <w:p>
@@ -7566,195 +7850,6 @@
                           <w:color w:val="E36C0A" w:themeColor="accent6" w:themeShade="BF"/>
                         </w:rPr>
                         <w:t>Panel of deficiency buttons for collection</w:t>
-                      </w:r>
-                    </w:p>
-                  </w:txbxContent>
-                </v:textbox>
-              </v:shape>
-            </w:pict>
-          </mc:Fallback>
-        </mc:AlternateContent>
-      </w:r>
-      <w:r>
-        <w:rPr>
-          <w:rStyle w:val="Hyperlink"/>
-          <w:noProof/>
-        </w:rPr>
-        <mc:AlternateContent>
-          <mc:Choice Requires="wps">
-            <w:drawing>
-              <wp:anchor distT="0" distB="0" distL="114300" distR="114300" simplePos="0" relativeHeight="251743232" behindDoc="0" locked="0" layoutInCell="1" allowOverlap="1" wp14:anchorId="16F88F28" wp14:editId="5898BE55">
-                <wp:simplePos x="0" y="0"/>
-                <wp:positionH relativeFrom="column">
-                  <wp:posOffset>209550</wp:posOffset>
-                </wp:positionH>
-                <wp:positionV relativeFrom="paragraph">
-                  <wp:posOffset>688340</wp:posOffset>
-                </wp:positionV>
-                <wp:extent cx="715010" cy="123825"/>
-                <wp:effectExtent l="0" t="76200" r="27940" b="28575"/>
-                <wp:wrapNone/>
-                <wp:docPr id="32" name="Straight Arrow Connector 32"/>
-                <wp:cNvGraphicFramePr/>
-                <a:graphic xmlns:a="http://schemas.openxmlformats.org/drawingml/2006/main">
-                  <a:graphicData uri="http://schemas.microsoft.com/office/word/2010/wordprocessingShape">
-                    <wps:wsp>
-                      <wps:cNvCnPr/>
-                      <wps:spPr>
-                        <a:xfrm flipV="1">
-                          <a:off x="0" y="0"/>
-                          <a:ext cx="715010" cy="123825"/>
-                        </a:xfrm>
-                        <a:prstGeom prst="straightConnector1">
-                          <a:avLst/>
-                        </a:prstGeom>
-                        <a:ln w="19050">
-                          <a:solidFill>
-                            <a:schemeClr val="accent6">
-                              <a:lumMod val="75000"/>
-                            </a:schemeClr>
-                          </a:solidFill>
-                          <a:tailEnd type="arrow"/>
-                        </a:ln>
-                      </wps:spPr>
-                      <wps:style>
-                        <a:lnRef idx="1">
-                          <a:schemeClr val="accent1"/>
-                        </a:lnRef>
-                        <a:fillRef idx="0">
-                          <a:schemeClr val="accent1"/>
-                        </a:fillRef>
-                        <a:effectRef idx="0">
-                          <a:schemeClr val="accent1"/>
-                        </a:effectRef>
-                        <a:fontRef idx="minor">
-                          <a:schemeClr val="tx1"/>
-                        </a:fontRef>
-                      </wps:style>
-                      <wps:bodyPr/>
-                    </wps:wsp>
-                  </a:graphicData>
-                </a:graphic>
-                <wp14:sizeRelH relativeFrom="margin">
-                  <wp14:pctWidth>0</wp14:pctWidth>
-                </wp14:sizeRelH>
-                <wp14:sizeRelV relativeFrom="margin">
-                  <wp14:pctHeight>0</wp14:pctHeight>
-                </wp14:sizeRelV>
-              </wp:anchor>
-            </w:drawing>
-          </mc:Choice>
-          <mc:Fallback>
-            <w:pict>
-              <v:shape id="Straight Arrow Connector 32" o:spid="_x0000_s1026" type="#_x0000_t32" style="position:absolute;margin-left:16.5pt;margin-top:54.2pt;width:56.3pt;height:9.75pt;flip:y;z-index:251743232;visibility:visible;mso-wrap-style:square;mso-width-percent:0;mso-height-percent:0;mso-wrap-distance-left:9pt;mso-wrap-distance-top:0;mso-wrap-distance-right:9pt;mso-wrap-distance-bottom:0;mso-position-horizontal:absolute;mso-position-horizontal-relative:text;mso-position-vertical:absolute;mso-position-vertical-relative:text;mso-width-percent:0;mso-height-percent:0;mso-width-relative:margin;mso-height-relative:margin" o:gfxdata="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" strokecolor="#e36c0a [2409]" strokeweight="1.5pt">
-                <v:stroke endarrow="open"/>
-              </v:shape>
-            </w:pict>
-          </mc:Fallback>
-        </mc:AlternateContent>
-      </w:r>
-      <w:r>
-        <w:rPr>
-          <w:rStyle w:val="Hyperlink"/>
-          <w:noProof/>
-        </w:rPr>
-        <mc:AlternateContent>
-          <mc:Choice Requires="wps">
-            <w:drawing>
-              <wp:anchor distT="0" distB="0" distL="114300" distR="114300" simplePos="0" relativeHeight="251744256" behindDoc="0" locked="0" layoutInCell="1" allowOverlap="1" wp14:anchorId="76CAA3AF" wp14:editId="56F6647D">
-                <wp:simplePos x="0" y="0"/>
-                <wp:positionH relativeFrom="column">
-                  <wp:posOffset>-718820</wp:posOffset>
-                </wp:positionH>
-                <wp:positionV relativeFrom="paragraph">
-                  <wp:posOffset>623570</wp:posOffset>
-                </wp:positionV>
-                <wp:extent cx="1461770" cy="292100"/>
-                <wp:effectExtent l="0" t="0" r="24130" b="12700"/>
-                <wp:wrapNone/>
-                <wp:docPr id="33" name="Text Box 33"/>
-                <wp:cNvGraphicFramePr/>
-                <a:graphic xmlns:a="http://schemas.openxmlformats.org/drawingml/2006/main">
-                  <a:graphicData uri="http://schemas.microsoft.com/office/word/2010/wordprocessingShape">
-                    <wps:wsp>
-                      <wps:cNvSpPr txBox="1"/>
-                      <wps:spPr>
-                        <a:xfrm>
-                          <a:off x="0" y="0"/>
-                          <a:ext cx="1461770" cy="292100"/>
-                        </a:xfrm>
-                        <a:prstGeom prst="rect">
-                          <a:avLst/>
-                        </a:prstGeom>
-                        <a:ln/>
-                      </wps:spPr>
-                      <wps:style>
-                        <a:lnRef idx="2">
-                          <a:schemeClr val="accent6"/>
-                        </a:lnRef>
-                        <a:fillRef idx="1">
-                          <a:schemeClr val="lt1"/>
-                        </a:fillRef>
-                        <a:effectRef idx="0">
-                          <a:schemeClr val="accent6"/>
-                        </a:effectRef>
-                        <a:fontRef idx="minor">
-                          <a:schemeClr val="dk1"/>
-                        </a:fontRef>
-                      </wps:style>
-                      <wps:txbx>
-                        <w:txbxContent>
-                          <w:p>
-                            <w:pPr>
-                              <w:jc w:val="center"/>
-                              <w:rPr>
-                                <w:color w:val="E36C0A" w:themeColor="accent6" w:themeShade="BF"/>
-                              </w:rPr>
-                            </w:pPr>
-                            <w:r>
-                              <w:rPr>
-                                <w:color w:val="E36C0A" w:themeColor="accent6" w:themeShade="BF"/>
-                              </w:rPr>
-                              <w:t>Current Location</w:t>
-                            </w:r>
-                          </w:p>
-                        </w:txbxContent>
-                      </wps:txbx>
-                      <wps:bodyPr rot="0" spcFirstLastPara="0" vertOverflow="overflow" horzOverflow="overflow" vert="horz" wrap="square" lIns="91440" tIns="45720" rIns="91440" bIns="45720" numCol="1" spcCol="0" rtlCol="0" fromWordArt="0" anchor="t" anchorCtr="0" forceAA="0" compatLnSpc="1">
-                        <a:prstTxWarp prst="textNoShape">
-                          <a:avLst/>
-                        </a:prstTxWarp>
-                        <a:noAutofit/>
-                      </wps:bodyPr>
-                    </wps:wsp>
-                  </a:graphicData>
-                </a:graphic>
-                <wp14:sizeRelH relativeFrom="margin">
-                  <wp14:pctWidth>0</wp14:pctWidth>
-                </wp14:sizeRelH>
-                <wp14:sizeRelV relativeFrom="margin">
-                  <wp14:pctHeight>0</wp14:pctHeight>
-                </wp14:sizeRelV>
-              </wp:anchor>
-            </w:drawing>
-          </mc:Choice>
-          <mc:Fallback>
-            <w:pict>
-              <v:shape id="Text Box 33" o:spid="_x0000_s1038" type="#_x0000_t202" style="position:absolute;margin-left:-56.6pt;margin-top:49.1pt;width:115.1pt;height:23pt;z-index:251744256;visibility:visible;mso-wrap-style:square;mso-width-percent:0;mso-height-percent:0;mso-wrap-distance-left:9pt;mso-wrap-distance-top:0;mso-wrap-distance-right:9pt;mso-wrap-distance-bottom:0;mso-position-horizontal:absolute;mso-position-horizontal-relative:text;mso-position-vertical:absolute;mso-position-vertical-relative:text;mso-width-percent:0;mso-height-percent:0;mso-width-relative:margin;mso-height-relative:margin;v-text-anchor:top" o:gfxdata="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" fillcolor="white [3201]" strokecolor="#f79646 [3209]" strokeweight="2pt">
-                <v:textbox>
-                  <w:txbxContent>
-                    <w:p>
-                      <w:pPr>
-                        <w:jc w:val="center"/>
-                        <w:rPr>
-                          <w:color w:val="E36C0A" w:themeColor="accent6" w:themeShade="BF"/>
-                        </w:rPr>
-                      </w:pPr>
-                      <w:r>
-                        <w:rPr>
-                          <w:color w:val="E36C0A" w:themeColor="accent6" w:themeShade="BF"/>
-                        </w:rPr>
-                        <w:t>Current Location</w:t>
                       </w:r>
                     </w:p>
                   </w:txbxContent>
@@ -9203,25 +9298,325 @@
         <w:ind w:left="360"/>
       </w:pPr>
     </w:p>
-    <w:p>
-      <w:pPr>
-        <w:pStyle w:val="Heading3"/>
-        <w:ind w:left="360"/>
-      </w:pPr>
-    </w:p>
     <w:p/>
     <w:p/>
     <w:p>
       <w:pPr>
         <w:pStyle w:val="Heading3"/>
-        <w:ind w:left="360"/>
-      </w:pPr>
+        <w:rPr>
+          <w:b w:val="0"/>
+          <w:color w:val="auto"/>
+        </w:rPr>
+      </w:pPr>
+      <w:r>
+        <w:rPr>
+          <w:color w:val="auto"/>
+          <w:u w:val="single"/>
+        </w:rPr>
+        <w:lastRenderedPageBreak/>
+        <w:t>*NOTICE:</w:t>
+      </w:r>
+      <w:r>
+        <w:rPr>
+          <w:color w:val="auto"/>
+        </w:rPr>
+        <w:t xml:space="preserve"> </w:t>
+      </w:r>
+      <w:r>
+        <w:rPr>
+          <w:b w:val="0"/>
+          <w:color w:val="auto"/>
+        </w:rPr>
+        <w:t xml:space="preserve">Not all characters can be used within the Notes text box. </w:t>
+      </w:r>
+      <w:r>
+        <w:rPr>
+          <w:b w:val="0"/>
+          <w:color w:val="auto"/>
+        </w:rPr>
+        <w:t>The upload proces</w:t>
+      </w:r>
+      <w:r>
+        <w:rPr>
+          <w:b w:val="0"/>
+          <w:color w:val="auto"/>
+        </w:rPr>
+        <w:t>s will fail if invalid characters are used and you will receive an Upload Error. If an invalid note character is used when a point is collected, the point must be del</w:t>
+      </w:r>
+      <w:bookmarkStart w:id="8" w:name="_GoBack"/>
+      <w:bookmarkEnd w:id="8"/>
+      <w:r>
+        <w:rPr>
+          <w:b w:val="0"/>
+          <w:color w:val="auto"/>
+        </w:rPr>
+        <w:t xml:space="preserve">eted from your device and recollected in order to successfully upload any points. </w:t>
+      </w:r>
     </w:p>
+    <w:tbl>
+      <w:tblPr>
+        <w:tblW w:w="6282" w:type="dxa"/>
+        <w:jc w:val="center"/>
+        <w:tblInd w:w="93" w:type="dxa"/>
+        <w:tblLook w:val="04A0" w:firstRow="1" w:lastRow="0" w:firstColumn="1" w:lastColumn="0" w:noHBand="0" w:noVBand="1"/>
+      </w:tblPr>
+      <w:tblGrid>
+        <w:gridCol w:w="1431"/>
+        <w:gridCol w:w="1141"/>
+        <w:gridCol w:w="1753"/>
+        <w:gridCol w:w="526"/>
+        <w:gridCol w:w="1431"/>
+      </w:tblGrid>
+      <w:tr>
+        <w:trPr>
+          <w:trHeight w:val="735"/>
+          <w:jc w:val="center"/>
+        </w:trPr>
+        <w:tc>
+          <w:tcPr>
+            <w:tcW w:w="6282" w:type="dxa"/>
+            <w:gridSpan w:val="5"/>
+            <w:tcBorders>
+              <w:top w:val="single" w:sz="8" w:space="0" w:color="auto"/>
+              <w:left w:val="single" w:sz="8" w:space="0" w:color="auto"/>
+              <w:bottom w:val="single" w:sz="8" w:space="0" w:color="auto"/>
+              <w:right w:val="single" w:sz="8" w:space="0" w:color="000000"/>
+            </w:tcBorders>
+            <w:shd w:val="clear" w:color="000000" w:fill="DCE6F1"/>
+            <w:vAlign w:val="center"/>
+            <w:hideMark/>
+          </w:tcPr>
+          <w:p>
+            <w:pPr>
+              <w:spacing w:after="0" w:line="240" w:lineRule="auto"/>
+              <w:jc w:val="center"/>
+              <w:rPr>
+                <w:rFonts w:ascii="Calibri" w:eastAsia="Times New Roman" w:hAnsi="Calibri" w:cs="Times New Roman"/>
+                <w:color w:val="000000"/>
+                <w:sz w:val="32"/>
+                <w:szCs w:val="32"/>
+              </w:rPr>
+            </w:pPr>
+            <w:r>
+              <w:rPr>
+                <w:rFonts w:ascii="Calibri" w:eastAsia="Times New Roman" w:hAnsi="Calibri" w:cs="Times New Roman"/>
+                <w:color w:val="000000"/>
+                <w:sz w:val="32"/>
+                <w:szCs w:val="32"/>
+              </w:rPr>
+              <w:t>Unacceptable Characters in the Notes text box</w:t>
+            </w:r>
+          </w:p>
+        </w:tc>
+      </w:tr>
+      <w:tr>
+        <w:trPr>
+          <w:trHeight w:val="690"/>
+          <w:jc w:val="center"/>
+        </w:trPr>
+        <w:tc>
+          <w:tcPr>
+            <w:tcW w:w="1431" w:type="dxa"/>
+            <w:tcBorders>
+              <w:top w:val="nil"/>
+              <w:left w:val="single" w:sz="8" w:space="0" w:color="auto"/>
+              <w:bottom w:val="single" w:sz="8" w:space="0" w:color="auto"/>
+              <w:right w:val="nil"/>
+            </w:tcBorders>
+            <w:shd w:val="clear" w:color="auto" w:fill="auto"/>
+            <w:noWrap/>
+            <w:vAlign w:val="center"/>
+            <w:hideMark/>
+          </w:tcPr>
+          <w:p>
+            <w:pPr>
+              <w:spacing w:after="0" w:line="240" w:lineRule="auto"/>
+              <w:jc w:val="center"/>
+              <w:rPr>
+                <w:rFonts w:ascii="Calibri" w:eastAsia="Times New Roman" w:hAnsi="Calibri" w:cs="Times New Roman"/>
+                <w:b/>
+                <w:bCs/>
+                <w:color w:val="000000"/>
+                <w:sz w:val="52"/>
+                <w:szCs w:val="52"/>
+              </w:rPr>
+            </w:pPr>
+            <w:r>
+              <w:rPr>
+                <w:rFonts w:ascii="Calibri" w:eastAsia="Times New Roman" w:hAnsi="Calibri" w:cs="Times New Roman"/>
+                <w:b/>
+                <w:bCs/>
+                <w:color w:val="000000"/>
+                <w:sz w:val="52"/>
+                <w:szCs w:val="52"/>
+              </w:rPr>
+              <w:t>%</w:t>
+            </w:r>
+          </w:p>
+        </w:tc>
+        <w:tc>
+          <w:tcPr>
+            <w:tcW w:w="1141" w:type="dxa"/>
+            <w:tcBorders>
+              <w:top w:val="nil"/>
+              <w:left w:val="nil"/>
+              <w:bottom w:val="single" w:sz="8" w:space="0" w:color="auto"/>
+              <w:right w:val="nil"/>
+            </w:tcBorders>
+            <w:shd w:val="clear" w:color="auto" w:fill="auto"/>
+            <w:noWrap/>
+            <w:vAlign w:val="center"/>
+            <w:hideMark/>
+          </w:tcPr>
+          <w:p>
+            <w:pPr>
+              <w:spacing w:after="0" w:line="240" w:lineRule="auto"/>
+              <w:jc w:val="center"/>
+              <w:rPr>
+                <w:rFonts w:ascii="Calibri" w:eastAsia="Times New Roman" w:hAnsi="Calibri" w:cs="Times New Roman"/>
+                <w:b/>
+                <w:bCs/>
+                <w:color w:val="000000"/>
+                <w:sz w:val="52"/>
+                <w:szCs w:val="52"/>
+              </w:rPr>
+            </w:pPr>
+            <w:r>
+              <w:rPr>
+                <w:rFonts w:ascii="Calibri" w:eastAsia="Times New Roman" w:hAnsi="Calibri" w:cs="Times New Roman"/>
+                <w:b/>
+                <w:bCs/>
+                <w:color w:val="000000"/>
+                <w:sz w:val="52"/>
+                <w:szCs w:val="52"/>
+              </w:rPr>
+              <w:t>&amp;</w:t>
+            </w:r>
+          </w:p>
+        </w:tc>
+        <w:tc>
+          <w:tcPr>
+            <w:tcW w:w="1753" w:type="dxa"/>
+            <w:tcBorders>
+              <w:top w:val="nil"/>
+              <w:left w:val="nil"/>
+              <w:bottom w:val="single" w:sz="8" w:space="0" w:color="auto"/>
+              <w:right w:val="nil"/>
+            </w:tcBorders>
+            <w:shd w:val="clear" w:color="auto" w:fill="auto"/>
+            <w:noWrap/>
+            <w:vAlign w:val="center"/>
+            <w:hideMark/>
+          </w:tcPr>
+          <w:p>
+            <w:pPr>
+              <w:spacing w:after="0" w:line="240" w:lineRule="auto"/>
+              <w:jc w:val="center"/>
+              <w:rPr>
+                <w:rFonts w:ascii="Calibri" w:eastAsia="Times New Roman" w:hAnsi="Calibri" w:cs="Times New Roman"/>
+                <w:b/>
+                <w:bCs/>
+                <w:color w:val="000000"/>
+                <w:sz w:val="52"/>
+                <w:szCs w:val="52"/>
+              </w:rPr>
+            </w:pPr>
+            <w:r>
+              <w:rPr>
+                <w:rFonts w:ascii="Calibri" w:eastAsia="Times New Roman" w:hAnsi="Calibri" w:cs="Times New Roman"/>
+                <w:b/>
+                <w:bCs/>
+                <w:color w:val="000000"/>
+                <w:sz w:val="52"/>
+                <w:szCs w:val="52"/>
+              </w:rPr>
+              <w:t>#</w:t>
+            </w:r>
+          </w:p>
+        </w:tc>
+        <w:tc>
+          <w:tcPr>
+            <w:tcW w:w="526" w:type="dxa"/>
+            <w:tcBorders>
+              <w:top w:val="nil"/>
+              <w:left w:val="nil"/>
+              <w:bottom w:val="single" w:sz="8" w:space="0" w:color="auto"/>
+              <w:right w:val="nil"/>
+            </w:tcBorders>
+            <w:shd w:val="clear" w:color="auto" w:fill="auto"/>
+            <w:noWrap/>
+            <w:vAlign w:val="center"/>
+            <w:hideMark/>
+          </w:tcPr>
+          <w:p>
+            <w:pPr>
+              <w:spacing w:after="0" w:line="240" w:lineRule="auto"/>
+              <w:jc w:val="center"/>
+              <w:rPr>
+                <w:rFonts w:ascii="Calibri" w:eastAsia="Times New Roman" w:hAnsi="Calibri" w:cs="Times New Roman"/>
+                <w:b/>
+                <w:bCs/>
+                <w:color w:val="000000"/>
+                <w:sz w:val="52"/>
+                <w:szCs w:val="52"/>
+              </w:rPr>
+            </w:pPr>
+            <w:r>
+              <w:rPr>
+                <w:rFonts w:ascii="Calibri" w:eastAsia="Times New Roman" w:hAnsi="Calibri" w:cs="Times New Roman"/>
+                <w:b/>
+                <w:bCs/>
+                <w:color w:val="000000"/>
+                <w:sz w:val="52"/>
+                <w:szCs w:val="52"/>
+              </w:rPr>
+              <w:t>'</w:t>
+            </w:r>
+          </w:p>
+        </w:tc>
+        <w:tc>
+          <w:tcPr>
+            <w:tcW w:w="1431" w:type="dxa"/>
+            <w:tcBorders>
+              <w:top w:val="nil"/>
+              <w:left w:val="nil"/>
+              <w:bottom w:val="single" w:sz="8" w:space="0" w:color="auto"/>
+              <w:right w:val="single" w:sz="8" w:space="0" w:color="auto"/>
+            </w:tcBorders>
+            <w:shd w:val="clear" w:color="auto" w:fill="auto"/>
+            <w:noWrap/>
+            <w:vAlign w:val="center"/>
+            <w:hideMark/>
+          </w:tcPr>
+          <w:p>
+            <w:pPr>
+              <w:spacing w:after="0" w:line="240" w:lineRule="auto"/>
+              <w:jc w:val="center"/>
+              <w:rPr>
+                <w:rFonts w:ascii="Calibri" w:eastAsia="Times New Roman" w:hAnsi="Calibri" w:cs="Times New Roman"/>
+                <w:b/>
+                <w:bCs/>
+                <w:color w:val="000000"/>
+                <w:sz w:val="52"/>
+                <w:szCs w:val="52"/>
+              </w:rPr>
+            </w:pPr>
+            <w:r>
+              <w:rPr>
+                <w:rFonts w:ascii="Calibri" w:eastAsia="Times New Roman" w:hAnsi="Calibri" w:cs="Times New Roman"/>
+                <w:b/>
+                <w:bCs/>
+                <w:color w:val="000000"/>
+                <w:sz w:val="52"/>
+                <w:szCs w:val="52"/>
+              </w:rPr>
+              <w:t>\</w:t>
+            </w:r>
+          </w:p>
+        </w:tc>
+      </w:tr>
+    </w:tbl>
     <w:p>
-      <w:pPr>
-        <w:pStyle w:val="Heading3"/>
-        <w:ind w:left="360"/>
-      </w:pPr>
       <w:r>
         <w:rPr>
           <w:noProof/>
@@ -9229,15 +9624,15 @@
         <mc:AlternateContent>
           <mc:Choice Requires="wps">
             <w:drawing>
-              <wp:anchor distT="0" distB="0" distL="114300" distR="114300" simplePos="0" relativeHeight="251686912" behindDoc="1" locked="0" layoutInCell="1" allowOverlap="1" wp14:anchorId="01BB8AC0" wp14:editId="12C68D4B">
+              <wp:anchor distT="0" distB="0" distL="114300" distR="114300" simplePos="0" relativeHeight="251686912" behindDoc="1" locked="0" layoutInCell="1" allowOverlap="1" wp14:anchorId="3950BA27" wp14:editId="69022E80">
                 <wp:simplePos x="0" y="0"/>
                 <wp:positionH relativeFrom="column">
                   <wp:posOffset>-7620</wp:posOffset>
                 </wp:positionH>
                 <wp:positionV relativeFrom="paragraph">
-                  <wp:posOffset>39370</wp:posOffset>
+                  <wp:posOffset>282575</wp:posOffset>
                 </wp:positionV>
-                <wp:extent cx="5963285" cy="953659"/>
+                <wp:extent cx="5963285" cy="953135"/>
                 <wp:effectExtent l="0" t="0" r="18415" b="18415"/>
                 <wp:wrapNone/>
                 <wp:docPr id="17" name="Rectangle 17"/>
@@ -9249,7 +9644,7 @@
                       <wps:spPr>
                         <a:xfrm>
                           <a:off x="0" y="0"/>
-                          <a:ext cx="5963285" cy="953659"/>
+                          <a:ext cx="5963285" cy="953135"/>
                         </a:xfrm>
                         <a:prstGeom prst="rect">
                           <a:avLst/>
@@ -9305,15 +9700,24 @@
           </mc:Choice>
           <mc:Fallback>
             <w:pict>
-              <v:rect id="Rectangle 17" o:spid="_x0000_s1026" style="position:absolute;margin-left:-.6pt;margin-top:3.1pt;width:469.55pt;height:75.1pt;z-index:-251629568;visibility:visible;mso-wrap-style:square;mso-width-percent:0;mso-height-percent:0;mso-wrap-distance-left:9pt;mso-wrap-distance-top:0;mso-wrap-distance-right:9pt;mso-wrap-distance-bottom:0;mso-position-horizontal:absolute;mso-position-horizontal-relative:text;mso-position-vertical:absolute;mso-position-vertical-relative:text;mso-width-percent:0;mso-height-percent:0;mso-width-relative:margin;mso-height-relative:margin;v-text-anchor:middle" o:gfxdata="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" fillcolor="#f2f2f2 [3052]" strokecolor="gray [1629]" strokeweight="2pt">
+              <v:rect id="Rectangle 17" o:spid="_x0000_s1026" style="position:absolute;margin-left:-.6pt;margin-top:22.25pt;width:469.55pt;height:75.05pt;z-index:-251629568;visibility:visible;mso-wrap-style:square;mso-width-percent:0;mso-height-percent:0;mso-wrap-distance-left:9pt;mso-wrap-distance-top:0;mso-wrap-distance-right:9pt;mso-wrap-distance-bottom:0;mso-position-horizontal:absolute;mso-position-horizontal-relative:text;mso-position-vertical:absolute;mso-position-vertical-relative:text;mso-width-percent:0;mso-height-percent:0;mso-width-relative:margin;mso-height-relative:margin;v-text-anchor:middle" o:gfxdata="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" fillcolor="#f2f2f2 [3052]" strokecolor="gray [1629]" strokeweight="2pt">
                 <v:fill opacity="32896f"/>
               </v:rect>
             </w:pict>
           </mc:Fallback>
         </mc:AlternateContent>
       </w:r>
-      <w:r>
-        <w:t>Quick Steps</w:t>
+    </w:p>
+    <w:p>
+      <w:pPr>
+        <w:pStyle w:val="Heading3"/>
+        <w:ind w:left="360"/>
+      </w:pPr>
+      <w:r>
+        <w:t>Q</w:t>
+      </w:r>
+      <w:r>
+        <w:t>uick Steps</w:t>
       </w:r>
     </w:p>
     <w:p>
@@ -9648,6 +10052,7 @@
         </w:numPr>
       </w:pPr>
       <w:r>
+        <w:lastRenderedPageBreak/>
         <w:t xml:space="preserve">Once you have finished collecting </w:t>
       </w:r>
       <w:r>
@@ -9711,11 +10116,13 @@
         <w:t>,</w:t>
       </w:r>
       <w:r>
-        <w:t xml:space="preserve"> you’ve collected 100 points.  Depending on the number of points collected, it could take up to 30 seconds </w:t>
-      </w:r>
-      <w:r>
-        <w:lastRenderedPageBreak/>
-        <w:t xml:space="preserve">to upload points.  </w:t>
+        <w:t xml:space="preserve"> you’ve collected 100 points.  Depending on the number of points collected, it could take up to </w:t>
+      </w:r>
+      <w:r>
+        <w:t>a minute</w:t>
+      </w:r>
+      <w:r>
+        <w:t xml:space="preserve"> to upload points.  </w:t>
       </w:r>
       <w:r>
         <w:rPr>
@@ -9763,6 +10170,18 @@
         </w:numPr>
       </w:pPr>
       <w:r>
+        <w:t>The upload process may take a few seconds longer to complete on the initial upload. Once an initial connection is made with the server, subsequent uploads should take less time.</w:t>
+      </w:r>
+    </w:p>
+    <w:p>
+      <w:pPr>
+        <w:pStyle w:val="ListParagraph"/>
+        <w:numPr>
+          <w:ilvl w:val="1"/>
+          <w:numId w:val="23"/>
+        </w:numPr>
+      </w:pPr>
+      <w:r>
         <w:t xml:space="preserve">Points are stored locally on your device until you upload them.  </w:t>
       </w:r>
     </w:p>
@@ -9923,21 +10342,255 @@
         </w:rPr>
         <w:t>d be made available accordingly</w:t>
       </w:r>
-      <w:r>
-        <w:br w:type="page"/>
-      </w:r>
     </w:p>
     <w:p>
       <w:pPr>
-        <w:pStyle w:val="Heading1"/>
-        <w:shd w:val="clear" w:color="auto" w:fill="auto"/>
-      </w:pPr>
+        <w:pStyle w:val="ListParagraph"/>
+        <w:numPr>
+          <w:ilvl w:val="0"/>
+          <w:numId w:val="11"/>
+        </w:numPr>
+      </w:pPr>
+      <w:r>
+        <w:t>I went to the web address and chose to log in ‘Using My TxDOT Account’ but nothing is happening... the page seems to freeze and then I get an error.</w:t>
+      </w:r>
     </w:p>
     <w:p>
       <w:pPr>
+        <w:pStyle w:val="ListParagraph"/>
+        <w:numPr>
+          <w:ilvl w:val="1"/>
+          <w:numId w:val="11"/>
+        </w:numPr>
+        <w:rPr>
+          <w:color w:val="365F91" w:themeColor="accent1" w:themeShade="BF"/>
+        </w:rPr>
+      </w:pPr>
+      <w:r>
+        <w:rPr>
+          <w:color w:val="365F91" w:themeColor="accent1" w:themeShade="BF"/>
+        </w:rPr>
+        <w:t xml:space="preserve">Check your </w:t>
+      </w:r>
+      <w:proofErr w:type="spellStart"/>
+      <w:r>
+        <w:rPr>
+          <w:color w:val="365F91" w:themeColor="accent1" w:themeShade="BF"/>
+        </w:rPr>
+        <w:t>WiFi</w:t>
+      </w:r>
+      <w:proofErr w:type="spellEnd"/>
+      <w:r>
+        <w:rPr>
+          <w:color w:val="365F91" w:themeColor="accent1" w:themeShade="BF"/>
+        </w:rPr>
+        <w:t xml:space="preserve"> connection. Unfortunately, the application </w:t>
+      </w:r>
+      <w:r>
+        <w:rPr>
+          <w:color w:val="365F91" w:themeColor="accent1" w:themeShade="BF"/>
+        </w:rPr>
+        <w:t>security will not</w:t>
+      </w:r>
+      <w:r>
+        <w:rPr>
+          <w:color w:val="365F91" w:themeColor="accent1" w:themeShade="BF"/>
+        </w:rPr>
+        <w:t xml:space="preserve"> log</w:t>
+      </w:r>
+      <w:r>
+        <w:rPr>
+          <w:color w:val="365F91" w:themeColor="accent1" w:themeShade="BF"/>
+        </w:rPr>
+        <w:t xml:space="preserve"> </w:t>
+      </w:r>
+      <w:r>
+        <w:rPr>
+          <w:color w:val="365F91" w:themeColor="accent1" w:themeShade="BF"/>
+        </w:rPr>
+        <w:t xml:space="preserve">in if you’re connected to </w:t>
+      </w:r>
+      <w:proofErr w:type="spellStart"/>
+      <w:r>
+        <w:rPr>
+          <w:color w:val="365F91" w:themeColor="accent1" w:themeShade="BF"/>
+        </w:rPr>
+        <w:t>TxDOT’s</w:t>
+      </w:r>
+      <w:proofErr w:type="spellEnd"/>
+      <w:r>
+        <w:rPr>
+          <w:color w:val="365F91" w:themeColor="accent1" w:themeShade="BF"/>
+        </w:rPr>
+        <w:t xml:space="preserve"> office </w:t>
+      </w:r>
+      <w:proofErr w:type="spellStart"/>
+      <w:r>
+        <w:rPr>
+          <w:color w:val="365F91" w:themeColor="accent1" w:themeShade="BF"/>
+        </w:rPr>
+        <w:t>WiFi</w:t>
+      </w:r>
+      <w:proofErr w:type="spellEnd"/>
+      <w:r>
+        <w:rPr>
+          <w:color w:val="365F91" w:themeColor="accent1" w:themeShade="BF"/>
+        </w:rPr>
+        <w:t xml:space="preserve"> called ‘</w:t>
+      </w:r>
+      <w:proofErr w:type="spellStart"/>
+      <w:r>
+        <w:rPr>
+          <w:color w:val="365F91" w:themeColor="accent1" w:themeShade="BF"/>
+        </w:rPr>
+        <w:t>txdot</w:t>
+      </w:r>
+      <w:proofErr w:type="spellEnd"/>
+      <w:r>
+        <w:rPr>
+          <w:color w:val="365F91" w:themeColor="accent1" w:themeShade="BF"/>
+        </w:rPr>
+        <w:t xml:space="preserve">’. Disconnect from </w:t>
+      </w:r>
+      <w:proofErr w:type="spellStart"/>
+      <w:r>
+        <w:rPr>
+          <w:color w:val="365F91" w:themeColor="accent1" w:themeShade="BF"/>
+        </w:rPr>
+        <w:t>WiFi</w:t>
+      </w:r>
+      <w:proofErr w:type="spellEnd"/>
+      <w:r>
+        <w:rPr>
+          <w:color w:val="365F91" w:themeColor="accent1" w:themeShade="BF"/>
+        </w:rPr>
+        <w:t xml:space="preserve"> and try again.  </w:t>
+      </w:r>
+    </w:p>
+    <w:p>
+      <w:pPr>
+        <w:pStyle w:val="ListParagraph"/>
+        <w:numPr>
+          <w:ilvl w:val="0"/>
+          <w:numId w:val="11"/>
+        </w:numPr>
+      </w:pPr>
+      <w:r>
+        <w:t>I pressed the Upload Collected Data button and received an error.</w:t>
+      </w:r>
+      <w:r>
+        <w:t xml:space="preserve"> </w:t>
+      </w:r>
+    </w:p>
+    <w:p>
+      <w:pPr>
+        <w:pStyle w:val="ListParagraph"/>
+        <w:numPr>
+          <w:ilvl w:val="1"/>
+          <w:numId w:val="11"/>
+        </w:numPr>
+        <w:rPr>
+          <w:color w:val="365F91" w:themeColor="accent1" w:themeShade="BF"/>
+        </w:rPr>
+      </w:pPr>
+      <w:r>
+        <w:rPr>
+          <w:color w:val="365F91" w:themeColor="accent1" w:themeShade="BF"/>
+        </w:rPr>
+        <w:t xml:space="preserve">Make sure you have a </w:t>
+      </w:r>
+      <w:proofErr w:type="spellStart"/>
+      <w:r>
+        <w:rPr>
+          <w:color w:val="365F91" w:themeColor="accent1" w:themeShade="BF"/>
+        </w:rPr>
+        <w:t>WiFi</w:t>
+      </w:r>
+      <w:proofErr w:type="spellEnd"/>
+      <w:r>
+        <w:rPr>
+          <w:color w:val="365F91" w:themeColor="accent1" w:themeShade="BF"/>
+        </w:rPr>
+        <w:t xml:space="preserve"> or cellular internet connection. You must be connected to the internet to upload. Refresh the webpage and try again.</w:t>
+      </w:r>
+    </w:p>
+    <w:p>
+      <w:pPr>
+        <w:pStyle w:val="ListParagraph"/>
+        <w:numPr>
+          <w:ilvl w:val="1"/>
+          <w:numId w:val="11"/>
+        </w:numPr>
+        <w:rPr>
+          <w:color w:val="365F91" w:themeColor="accent1" w:themeShade="BF"/>
+        </w:rPr>
+      </w:pPr>
+      <w:r>
+        <w:rPr>
+          <w:color w:val="365F91" w:themeColor="accent1" w:themeShade="BF"/>
+        </w:rPr>
+        <w:t>If the problem persists, w</w:t>
+      </w:r>
+      <w:r>
+        <w:rPr>
+          <w:color w:val="365F91" w:themeColor="accent1" w:themeShade="BF"/>
+        </w:rPr>
+        <w:t xml:space="preserve">rite down the error message you received (include the number!) and </w:t>
+      </w:r>
+      <w:r>
+        <w:rPr>
+          <w:color w:val="365F91" w:themeColor="accent1" w:themeShade="BF"/>
+        </w:rPr>
+        <w:t>contact</w:t>
+      </w:r>
+      <w:r>
+        <w:rPr>
+          <w:color w:val="365F91" w:themeColor="accent1" w:themeShade="BF"/>
+        </w:rPr>
+        <w:t xml:space="preserve"> TPP to make them aware of your problem. Please provide them with</w:t>
+      </w:r>
+      <w:r>
+        <w:rPr>
+          <w:color w:val="365F91" w:themeColor="accent1" w:themeShade="BF"/>
+        </w:rPr>
+        <w:t xml:space="preserve"> the error message you received, the type of device you are using, the </w:t>
+      </w:r>
+      <w:r>
+        <w:rPr>
+          <w:color w:val="365F91" w:themeColor="accent1" w:themeShade="BF"/>
+        </w:rPr>
+        <w:t xml:space="preserve">internet </w:t>
+      </w:r>
+      <w:r>
+        <w:rPr>
+          <w:color w:val="365F91" w:themeColor="accent1" w:themeShade="BF"/>
+        </w:rPr>
+        <w:t>browser being used, and your internet connection information (</w:t>
+      </w:r>
+      <w:proofErr w:type="spellStart"/>
+      <w:r>
+        <w:rPr>
+          <w:color w:val="365F91" w:themeColor="accent1" w:themeShade="BF"/>
+        </w:rPr>
+        <w:t>WiFi</w:t>
+      </w:r>
+      <w:proofErr w:type="spellEnd"/>
+      <w:r>
+        <w:rPr>
+          <w:color w:val="365F91" w:themeColor="accent1" w:themeShade="BF"/>
+        </w:rPr>
+        <w:t xml:space="preserve"> source, cellular network, etc.).</w:t>
+      </w:r>
+      <w:r>
+        <w:br w:type="page"/>
+      </w:r>
+    </w:p>
+    <w:p>
+      <w:pPr>
         <w:pStyle w:val="Heading1"/>
       </w:pPr>
       <w:r>
+        <w:lastRenderedPageBreak/>
         <w:t xml:space="preserve">Office </w:t>
       </w:r>
       <w:r>
@@ -10728,7 +11381,19 @@
         </w:numPr>
       </w:pPr>
       <w:r>
-        <w:t xml:space="preserve">Clicking the Details icon (looks like a piece of paper) above the Legend reveals several other reference layers which can be turned on and off. These will be beneficial when reviewing the data with a non-Statewide Planning Map </w:t>
+        <w:t xml:space="preserve">Clicking the </w:t>
+      </w:r>
+      <w:r>
+        <w:t>‘Contents’</w:t>
+      </w:r>
+      <w:r>
+        <w:t xml:space="preserve"> icon (looks like a piece of paper) above the </w:t>
+      </w:r>
+      <w:r>
+        <w:t xml:space="preserve">word </w:t>
+      </w:r>
+      <w:r>
+        <w:t xml:space="preserve">Legend reveals several other reference layers which can be turned on and off. These will be beneficial when reviewing the data with a non-Statewide Planning Map </w:t>
       </w:r>
       <w:proofErr w:type="spellStart"/>
       <w:r>
@@ -10749,7 +11414,19 @@
       </w:pPr>
       <w:r>
         <w:lastRenderedPageBreak/>
-        <w:t>Hovering your mouse over a layer on the Details tab will reveal tools to temporarily re-symbolize the points, display a table of the points, and even provide a tool to ‘Filter’ the points. You can filter the points to view only points collected within a specific timeframe, collected within a political boundary, specific deficiency types, who collected the points, and many more.</w:t>
+        <w:t xml:space="preserve">Hovering your mouse over a layer </w:t>
+      </w:r>
+      <w:r>
+        <w:t>listed in</w:t>
+      </w:r>
+      <w:r>
+        <w:t xml:space="preserve"> the </w:t>
+      </w:r>
+      <w:r>
+        <w:t>Contents display</w:t>
+      </w:r>
+      <w:r>
+        <w:t xml:space="preserve"> will reveal tools to temporarily re-symbolize the points, display a table of the points, and even provide a tool to ‘Filter’ the points. You can filter the points to view only points collected within a specific timeframe, collected within a political boundary, specific deficiency types, who collected the points, and many more.</w:t>
       </w:r>
     </w:p>
     <w:p>
@@ -10765,7 +11442,6 @@
       </w:r>
     </w:p>
     <w:p/>
-    <w:p/>
     <w:p>
       <w:r>
         <w:rPr>
@@ -10774,16 +11450,16 @@
         <mc:AlternateContent>
           <mc:Choice Requires="wps">
             <w:drawing>
-              <wp:anchor distT="0" distB="0" distL="114300" distR="114300" simplePos="0" relativeHeight="251802624" behindDoc="0" locked="0" layoutInCell="1" allowOverlap="1" wp14:anchorId="1AF1B1A4" wp14:editId="4538A7E9">
+              <wp:anchor distT="0" distB="0" distL="114300" distR="114300" simplePos="0" relativeHeight="251802624" behindDoc="0" locked="0" layoutInCell="1" allowOverlap="1" wp14:anchorId="6B2B5BF1" wp14:editId="79730AE2">
                 <wp:simplePos x="0" y="0"/>
                 <wp:positionH relativeFrom="column">
-                  <wp:posOffset>-285750</wp:posOffset>
+                  <wp:posOffset>561974</wp:posOffset>
                 </wp:positionH>
                 <wp:positionV relativeFrom="paragraph">
-                  <wp:posOffset>41275</wp:posOffset>
+                  <wp:posOffset>-1270</wp:posOffset>
                 </wp:positionV>
-                <wp:extent cx="1428750" cy="485775"/>
-                <wp:effectExtent l="0" t="0" r="19050" b="28575"/>
+                <wp:extent cx="1724025" cy="771525"/>
+                <wp:effectExtent l="0" t="0" r="28575" b="28575"/>
                 <wp:wrapNone/>
                 <wp:docPr id="25" name="Text Box 2"/>
                 <wp:cNvGraphicFramePr>
@@ -10798,7 +11474,7 @@
                       <wps:spPr bwMode="auto">
                         <a:xfrm>
                           <a:off x="0" y="0"/>
-                          <a:ext cx="1428750" cy="485775"/>
+                          <a:ext cx="1724025" cy="771525"/>
                         </a:xfrm>
                         <a:prstGeom prst="rect">
                           <a:avLst/>
@@ -10832,7 +11508,47 @@
                                 <w:sz w:val="16"/>
                                 <w:szCs w:val="16"/>
                               </w:rPr>
-                              <w:t>Details tab reveals all layers available in the map and tools to alter them</w:t>
+                              <w:t xml:space="preserve">Within the </w:t>
+                            </w:r>
+                            <w:r>
+                              <w:rPr>
+                                <w:color w:val="F79646" w:themeColor="accent6"/>
+                                <w:sz w:val="16"/>
+                                <w:szCs w:val="16"/>
+                              </w:rPr>
+                              <w:t>Deta</w:t>
+                            </w:r>
+                            <w:r>
+                              <w:rPr>
+                                <w:color w:val="F79646" w:themeColor="accent6"/>
+                                <w:sz w:val="16"/>
+                                <w:szCs w:val="16"/>
+                              </w:rPr>
+                              <w:t xml:space="preserve">ils tab, click the Contents display </w:t>
+                            </w:r>
+                            <w:r>
+                              <w:rPr>
+                                <w:color w:val="F79646" w:themeColor="accent6"/>
+                                <w:sz w:val="16"/>
+                                <w:szCs w:val="16"/>
+                              </w:rPr>
+                              <w:t xml:space="preserve">(looks like a piece of paper) </w:t>
+                            </w:r>
+                            <w:r>
+                              <w:rPr>
+                                <w:color w:val="F79646" w:themeColor="accent6"/>
+                                <w:sz w:val="16"/>
+                                <w:szCs w:val="16"/>
+                              </w:rPr>
+                              <w:t xml:space="preserve">to </w:t>
+                            </w:r>
+                            <w:r>
+                              <w:rPr>
+                                <w:color w:val="F79646" w:themeColor="accent6"/>
+                                <w:sz w:val="16"/>
+                                <w:szCs w:val="16"/>
+                              </w:rPr>
+                              <w:t>reveal all layers available in the map and tools to alter them</w:t>
                             </w:r>
                           </w:p>
                         </w:txbxContent>
@@ -10854,7 +11570,7 @@
           </mc:Choice>
           <mc:Fallback>
             <w:pict>
-              <v:shape id="_x0000_s1048" type="#_x0000_t202" style="position:absolute;margin-left:-22.5pt;margin-top:3.25pt;width:112.5pt;height:38.25pt;z-index:251802624;visibility:visible;mso-wrap-style:square;mso-width-percent:0;mso-height-percent:0;mso-wrap-distance-left:9pt;mso-wrap-distance-top:0;mso-wrap-distance-right:9pt;mso-wrap-distance-bottom:0;mso-position-horizontal:absolute;mso-position-horizontal-relative:text;mso-position-vertical:absolute;mso-position-vertical-relative:text;mso-width-percent:0;mso-height-percent:0;mso-width-relative:margin;mso-height-relative:margin;v-text-anchor:top" o:gfxdata="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" strokecolor="#f79646 [3209]">
+              <v:shape id="_x0000_s1047" type="#_x0000_t202" style="position:absolute;margin-left:44.25pt;margin-top:-.1pt;width:135.75pt;height:60.75pt;z-index:251802624;visibility:visible;mso-wrap-style:square;mso-width-percent:0;mso-height-percent:0;mso-wrap-distance-left:9pt;mso-wrap-distance-top:0;mso-wrap-distance-right:9pt;mso-wrap-distance-bottom:0;mso-position-horizontal:absolute;mso-position-horizontal-relative:text;mso-position-vertical:absolute;mso-position-vertical-relative:text;mso-width-percent:0;mso-height-percent:0;mso-width-relative:margin;mso-height-relative:margin;v-text-anchor:top" o:gfxdata="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" strokecolor="#f79646 [3209]">
                 <v:textbox>
                   <w:txbxContent>
                     <w:p>
@@ -10872,7 +11588,47 @@
                           <w:sz w:val="16"/>
                           <w:szCs w:val="16"/>
                         </w:rPr>
-                        <w:t>Details tab reveals all layers available in the map and tools to alter them</w:t>
+                        <w:t xml:space="preserve">Within the </w:t>
+                      </w:r>
+                      <w:r>
+                        <w:rPr>
+                          <w:color w:val="F79646" w:themeColor="accent6"/>
+                          <w:sz w:val="16"/>
+                          <w:szCs w:val="16"/>
+                        </w:rPr>
+                        <w:t>Deta</w:t>
+                      </w:r>
+                      <w:r>
+                        <w:rPr>
+                          <w:color w:val="F79646" w:themeColor="accent6"/>
+                          <w:sz w:val="16"/>
+                          <w:szCs w:val="16"/>
+                        </w:rPr>
+                        <w:t xml:space="preserve">ils tab, click the Contents display </w:t>
+                      </w:r>
+                      <w:r>
+                        <w:rPr>
+                          <w:color w:val="F79646" w:themeColor="accent6"/>
+                          <w:sz w:val="16"/>
+                          <w:szCs w:val="16"/>
+                        </w:rPr>
+                        <w:t xml:space="preserve">(looks like a piece of paper) </w:t>
+                      </w:r>
+                      <w:r>
+                        <w:rPr>
+                          <w:color w:val="F79646" w:themeColor="accent6"/>
+                          <w:sz w:val="16"/>
+                          <w:szCs w:val="16"/>
+                        </w:rPr>
+                        <w:t xml:space="preserve">to </w:t>
+                      </w:r>
+                      <w:r>
+                        <w:rPr>
+                          <w:color w:val="F79646" w:themeColor="accent6"/>
+                          <w:sz w:val="16"/>
+                          <w:szCs w:val="16"/>
+                        </w:rPr>
+                        <w:t>reveal all layers available in the map and tools to alter them</w:t>
                       </w:r>
                     </w:p>
                   </w:txbxContent>
@@ -10883,6 +11639,7 @@
         </mc:AlternateContent>
       </w:r>
     </w:p>
+    <w:p/>
     <w:p>
       <w:pPr>
         <w:pStyle w:val="Heading3"/>
@@ -10896,7 +11653,153 @@
         <mc:AlternateContent>
           <mc:Choice Requires="wps">
             <w:drawing>
-              <wp:anchor distT="0" distB="0" distL="114300" distR="114300" simplePos="0" relativeHeight="251805696" behindDoc="0" locked="0" layoutInCell="1" allowOverlap="1" wp14:anchorId="398A7C90" wp14:editId="10D9773C">
+              <wp:anchor distT="0" distB="0" distL="114300" distR="114300" simplePos="0" relativeHeight="251850752" behindDoc="0" locked="0" layoutInCell="1" allowOverlap="1" wp14:anchorId="182962DA" wp14:editId="06C1F262">
+                <wp:simplePos x="0" y="0"/>
+                <wp:positionH relativeFrom="column">
+                  <wp:posOffset>504825</wp:posOffset>
+                </wp:positionH>
+                <wp:positionV relativeFrom="paragraph">
+                  <wp:posOffset>113030</wp:posOffset>
+                </wp:positionV>
+                <wp:extent cx="485140" cy="533400"/>
+                <wp:effectExtent l="57150" t="19050" r="67310" b="95250"/>
+                <wp:wrapNone/>
+                <wp:docPr id="27" name="Straight Arrow Connector 27"/>
+                <wp:cNvGraphicFramePr/>
+                <a:graphic xmlns:a="http://schemas.openxmlformats.org/drawingml/2006/main">
+                  <a:graphicData uri="http://schemas.microsoft.com/office/word/2010/wordprocessingShape">
+                    <wps:wsp>
+                      <wps:cNvCnPr/>
+                      <wps:spPr>
+                        <a:xfrm flipH="1">
+                          <a:off x="0" y="0"/>
+                          <a:ext cx="485140" cy="533400"/>
+                        </a:xfrm>
+                        <a:prstGeom prst="straightConnector1">
+                          <a:avLst/>
+                        </a:prstGeom>
+                        <a:ln>
+                          <a:tailEnd type="arrow"/>
+                        </a:ln>
+                      </wps:spPr>
+                      <wps:style>
+                        <a:lnRef idx="2">
+                          <a:schemeClr val="accent6"/>
+                        </a:lnRef>
+                        <a:fillRef idx="0">
+                          <a:schemeClr val="accent6"/>
+                        </a:fillRef>
+                        <a:effectRef idx="1">
+                          <a:schemeClr val="accent6"/>
+                        </a:effectRef>
+                        <a:fontRef idx="minor">
+                          <a:schemeClr val="tx1"/>
+                        </a:fontRef>
+                      </wps:style>
+                      <wps:bodyPr/>
+                    </wps:wsp>
+                  </a:graphicData>
+                </a:graphic>
+                <wp14:sizeRelH relativeFrom="margin">
+                  <wp14:pctWidth>0</wp14:pctWidth>
+                </wp14:sizeRelH>
+                <wp14:sizeRelV relativeFrom="margin">
+                  <wp14:pctHeight>0</wp14:pctHeight>
+                </wp14:sizeRelV>
+              </wp:anchor>
+            </w:drawing>
+          </mc:Choice>
+          <mc:Fallback>
+            <w:pict>
+              <v:shape id="Straight Arrow Connector 27" o:spid="_x0000_s1026" type="#_x0000_t32" style="position:absolute;margin-left:39.75pt;margin-top:8.9pt;width:38.2pt;height:42pt;flip:x;z-index:251850752;visibility:visible;mso-wrap-style:square;mso-width-percent:0;mso-height-percent:0;mso-wrap-distance-left:9pt;mso-wrap-distance-top:0;mso-wrap-distance-right:9pt;mso-wrap-distance-bottom:0;mso-position-horizontal:absolute;mso-position-horizontal-relative:text;mso-position-vertical:absolute;mso-position-vertical-relative:text;mso-width-percent:0;mso-height-percent:0;mso-width-relative:margin;mso-height-relative:margin" o:gfxdata="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" strokecolor="#f79646 [3209]" strokeweight="2pt">
+                <v:stroke endarrow="open"/>
+                <v:shadow on="t" color="black" opacity="24903f" origin=",.5" offset="0,.55556mm"/>
+              </v:shape>
+            </w:pict>
+          </mc:Fallback>
+        </mc:AlternateContent>
+      </w:r>
+      <w:r>
+        <w:rPr>
+          <w:noProof/>
+        </w:rPr>
+        <mc:AlternateContent>
+          <mc:Choice Requires="wps">
+            <w:drawing>
+              <wp:anchor distT="0" distB="0" distL="114300" distR="114300" simplePos="0" relativeHeight="251801600" behindDoc="0" locked="0" layoutInCell="1" allowOverlap="1" wp14:anchorId="1D40EA7C" wp14:editId="5E706040">
+                <wp:simplePos x="0" y="0"/>
+                <wp:positionH relativeFrom="column">
+                  <wp:posOffset>390525</wp:posOffset>
+                </wp:positionH>
+                <wp:positionV relativeFrom="paragraph">
+                  <wp:posOffset>113030</wp:posOffset>
+                </wp:positionV>
+                <wp:extent cx="171450" cy="323850"/>
+                <wp:effectExtent l="57150" t="19050" r="57150" b="95250"/>
+                <wp:wrapNone/>
+                <wp:docPr id="24" name="Straight Arrow Connector 24"/>
+                <wp:cNvGraphicFramePr/>
+                <a:graphic xmlns:a="http://schemas.openxmlformats.org/drawingml/2006/main">
+                  <a:graphicData uri="http://schemas.microsoft.com/office/word/2010/wordprocessingShape">
+                    <wps:wsp>
+                      <wps:cNvCnPr/>
+                      <wps:spPr>
+                        <a:xfrm flipH="1">
+                          <a:off x="0" y="0"/>
+                          <a:ext cx="171450" cy="323850"/>
+                        </a:xfrm>
+                        <a:prstGeom prst="straightConnector1">
+                          <a:avLst/>
+                        </a:prstGeom>
+                        <a:ln>
+                          <a:tailEnd type="arrow"/>
+                        </a:ln>
+                      </wps:spPr>
+                      <wps:style>
+                        <a:lnRef idx="2">
+                          <a:schemeClr val="accent6"/>
+                        </a:lnRef>
+                        <a:fillRef idx="0">
+                          <a:schemeClr val="accent6"/>
+                        </a:fillRef>
+                        <a:effectRef idx="1">
+                          <a:schemeClr val="accent6"/>
+                        </a:effectRef>
+                        <a:fontRef idx="minor">
+                          <a:schemeClr val="tx1"/>
+                        </a:fontRef>
+                      </wps:style>
+                      <wps:bodyPr/>
+                    </wps:wsp>
+                  </a:graphicData>
+                </a:graphic>
+                <wp14:sizeRelH relativeFrom="margin">
+                  <wp14:pctWidth>0</wp14:pctWidth>
+                </wp14:sizeRelH>
+                <wp14:sizeRelV relativeFrom="margin">
+                  <wp14:pctHeight>0</wp14:pctHeight>
+                </wp14:sizeRelV>
+              </wp:anchor>
+            </w:drawing>
+          </mc:Choice>
+          <mc:Fallback>
+            <w:pict>
+              <v:shape id="Straight Arrow Connector 24" o:spid="_x0000_s1026" type="#_x0000_t32" style="position:absolute;margin-left:30.75pt;margin-top:8.9pt;width:13.5pt;height:25.5pt;flip:x;z-index:251801600;visibility:visible;mso-wrap-style:square;mso-width-percent:0;mso-height-percent:0;mso-wrap-distance-left:9pt;mso-wrap-distance-top:0;mso-wrap-distance-right:9pt;mso-wrap-distance-bottom:0;mso-position-horizontal:absolute;mso-position-horizontal-relative:text;mso-position-vertical:absolute;mso-position-vertical-relative:text;mso-width-percent:0;mso-height-percent:0;mso-width-relative:margin;mso-height-relative:margin" o:gfxdata="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" strokecolor="#f79646 [3209]" strokeweight="2pt">
+                <v:stroke endarrow="open"/>
+                <v:shadow on="t" color="black" opacity="24903f" origin=",.5" offset="0,.55556mm"/>
+              </v:shape>
+            </w:pict>
+          </mc:Fallback>
+        </mc:AlternateContent>
+      </w:r>
+      <w:r>
+        <w:rPr>
+          <w:noProof/>
+        </w:rPr>
+        <mc:AlternateContent>
+          <mc:Choice Requires="wps">
+            <w:drawing>
+              <wp:anchor distT="0" distB="0" distL="114300" distR="114300" simplePos="0" relativeHeight="251805696" behindDoc="0" locked="0" layoutInCell="1" allowOverlap="1" wp14:anchorId="3172725E" wp14:editId="0E9A422A">
                 <wp:simplePos x="0" y="0"/>
                 <wp:positionH relativeFrom="column">
                   <wp:posOffset>1438275</wp:posOffset>
@@ -11015,7 +11918,7 @@
         <mc:AlternateContent>
           <mc:Choice Requires="wps">
             <w:drawing>
-              <wp:anchor distT="0" distB="0" distL="114300" distR="114300" simplePos="0" relativeHeight="251810816" behindDoc="0" locked="0" layoutInCell="1" allowOverlap="1" wp14:anchorId="7D4543C5" wp14:editId="6545D20D">
+              <wp:anchor distT="0" distB="0" distL="114300" distR="114300" simplePos="0" relativeHeight="251810816" behindDoc="0" locked="0" layoutInCell="1" allowOverlap="1" wp14:anchorId="4EE8F9B5" wp14:editId="5AC07449">
                 <wp:simplePos x="0" y="0"/>
                 <wp:positionH relativeFrom="column">
                   <wp:posOffset>5391150</wp:posOffset>
@@ -11088,7 +11991,7 @@
         <mc:AlternateContent>
           <mc:Choice Requires="wps">
             <w:drawing>
-              <wp:anchor distT="0" distB="0" distL="114300" distR="114300" simplePos="0" relativeHeight="251811840" behindDoc="0" locked="0" layoutInCell="1" allowOverlap="1" wp14:anchorId="429835BB" wp14:editId="64522E2F">
+              <wp:anchor distT="0" distB="0" distL="114300" distR="114300" simplePos="0" relativeHeight="251811840" behindDoc="0" locked="0" layoutInCell="1" allowOverlap="1" wp14:anchorId="243A0510" wp14:editId="60E109E8">
                 <wp:simplePos x="0" y="0"/>
                 <wp:positionH relativeFrom="column">
                   <wp:posOffset>4381500</wp:posOffset>
@@ -11203,7 +12106,7 @@
         <mc:AlternateContent>
           <mc:Choice Requires="wps">
             <w:drawing>
-              <wp:anchor distT="0" distB="0" distL="114300" distR="114300" simplePos="0" relativeHeight="251808768" behindDoc="0" locked="0" layoutInCell="1" allowOverlap="1" wp14:anchorId="3FC2A674" wp14:editId="297880C4">
+              <wp:anchor distT="0" distB="0" distL="114300" distR="114300" simplePos="0" relativeHeight="251808768" behindDoc="0" locked="0" layoutInCell="1" allowOverlap="1" wp14:anchorId="3445F3FB" wp14:editId="7AADB0D5">
                 <wp:simplePos x="0" y="0"/>
                 <wp:positionH relativeFrom="column">
                   <wp:posOffset>1943100</wp:posOffset>
@@ -11318,7 +12221,7 @@
         <mc:AlternateContent>
           <mc:Choice Requires="wps">
             <w:drawing>
-              <wp:anchor distT="0" distB="0" distL="114300" distR="114300" simplePos="0" relativeHeight="251807744" behindDoc="0" locked="0" layoutInCell="1" allowOverlap="1" wp14:anchorId="0EF0A3C4" wp14:editId="40C75166">
+              <wp:anchor distT="0" distB="0" distL="114300" distR="114300" simplePos="0" relativeHeight="251807744" behindDoc="0" locked="0" layoutInCell="1" allowOverlap="1" wp14:anchorId="7465D49C" wp14:editId="019A60D5">
                 <wp:simplePos x="0" y="0"/>
                 <wp:positionH relativeFrom="column">
                   <wp:posOffset>1266825</wp:posOffset>
@@ -11395,7 +12298,7 @@
         <mc:AlternateContent>
           <mc:Choice Requires="wps">
             <w:drawing>
-              <wp:anchor distT="0" distB="0" distL="114300" distR="114300" simplePos="0" relativeHeight="251804672" behindDoc="0" locked="0" layoutInCell="1" allowOverlap="1" wp14:anchorId="627111A1" wp14:editId="26BE259B">
+              <wp:anchor distT="0" distB="0" distL="114300" distR="114300" simplePos="0" relativeHeight="251804672" behindDoc="0" locked="0" layoutInCell="1" allowOverlap="1" wp14:anchorId="1A817E1C" wp14:editId="74CFAA86">
                 <wp:simplePos x="0" y="0"/>
                 <wp:positionH relativeFrom="column">
                   <wp:posOffset>762000</wp:posOffset>
@@ -11454,79 +12357,6 @@
           <mc:Fallback>
             <w:pict>
               <v:shape id="Straight Arrow Connector 26" o:spid="_x0000_s1026" type="#_x0000_t32" style="position:absolute;margin-left:60pt;margin-top:89.9pt;width:53.2pt;height:34.5pt;flip:x y;z-index:251804672;visibility:visible;mso-wrap-style:square;mso-width-percent:0;mso-height-percent:0;mso-wrap-distance-left:9pt;mso-wrap-distance-top:0;mso-wrap-distance-right:9pt;mso-wrap-distance-bottom:0;mso-position-horizontal:absolute;mso-position-horizontal-relative:text;mso-position-vertical:absolute;mso-position-vertical-relative:text;mso-width-percent:0;mso-height-percent:0;mso-width-relative:margin;mso-height-relative:margin" o:gfxdata="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" strokecolor="#f79646 [3209]" strokeweight="2pt">
-                <v:stroke endarrow="open"/>
-                <v:shadow on="t" color="black" opacity="24903f" origin=",.5" offset="0,.55556mm"/>
-              </v:shape>
-            </w:pict>
-          </mc:Fallback>
-        </mc:AlternateContent>
-      </w:r>
-      <w:r>
-        <w:rPr>
-          <w:noProof/>
-        </w:rPr>
-        <mc:AlternateContent>
-          <mc:Choice Requires="wps">
-            <w:drawing>
-              <wp:anchor distT="0" distB="0" distL="114300" distR="114300" simplePos="0" relativeHeight="251801600" behindDoc="0" locked="0" layoutInCell="1" allowOverlap="1" wp14:anchorId="0811A948" wp14:editId="2897E2DC">
-                <wp:simplePos x="0" y="0"/>
-                <wp:positionH relativeFrom="column">
-                  <wp:posOffset>389890</wp:posOffset>
-                </wp:positionH>
-                <wp:positionV relativeFrom="paragraph">
-                  <wp:posOffset>203200</wp:posOffset>
-                </wp:positionV>
-                <wp:extent cx="0" cy="238125"/>
-                <wp:effectExtent l="114300" t="19050" r="76200" b="85725"/>
-                <wp:wrapNone/>
-                <wp:docPr id="24" name="Straight Arrow Connector 24"/>
-                <wp:cNvGraphicFramePr/>
-                <a:graphic xmlns:a="http://schemas.openxmlformats.org/drawingml/2006/main">
-                  <a:graphicData uri="http://schemas.microsoft.com/office/word/2010/wordprocessingShape">
-                    <wps:wsp>
-                      <wps:cNvCnPr/>
-                      <wps:spPr>
-                        <a:xfrm>
-                          <a:off x="0" y="0"/>
-                          <a:ext cx="0" cy="238125"/>
-                        </a:xfrm>
-                        <a:prstGeom prst="straightConnector1">
-                          <a:avLst/>
-                        </a:prstGeom>
-                        <a:ln>
-                          <a:tailEnd type="arrow"/>
-                        </a:ln>
-                      </wps:spPr>
-                      <wps:style>
-                        <a:lnRef idx="2">
-                          <a:schemeClr val="accent6"/>
-                        </a:lnRef>
-                        <a:fillRef idx="0">
-                          <a:schemeClr val="accent6"/>
-                        </a:fillRef>
-                        <a:effectRef idx="1">
-                          <a:schemeClr val="accent6"/>
-                        </a:effectRef>
-                        <a:fontRef idx="minor">
-                          <a:schemeClr val="tx1"/>
-                        </a:fontRef>
-                      </wps:style>
-                      <wps:bodyPr/>
-                    </wps:wsp>
-                  </a:graphicData>
-                </a:graphic>
-                <wp14:sizeRelH relativeFrom="margin">
-                  <wp14:pctWidth>0</wp14:pctWidth>
-                </wp14:sizeRelH>
-                <wp14:sizeRelV relativeFrom="margin">
-                  <wp14:pctHeight>0</wp14:pctHeight>
-                </wp14:sizeRelV>
-              </wp:anchor>
-            </w:drawing>
-          </mc:Choice>
-          <mc:Fallback>
-            <w:pict>
-              <v:shape id="Straight Arrow Connector 24" o:spid="_x0000_s1026" type="#_x0000_t32" style="position:absolute;margin-left:30.7pt;margin-top:16pt;width:0;height:18.75pt;z-index:251801600;visibility:visible;mso-wrap-style:square;mso-width-percent:0;mso-height-percent:0;mso-wrap-distance-left:9pt;mso-wrap-distance-top:0;mso-wrap-distance-right:9pt;mso-wrap-distance-bottom:0;mso-position-horizontal:absolute;mso-position-horizontal-relative:text;mso-position-vertical:absolute;mso-position-vertical-relative:text;mso-width-percent:0;mso-height-percent:0;mso-width-relative:margin;mso-height-relative:margin" o:gfxdata="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" strokecolor="#f79646 [3209]" strokeweight="2pt">
                 <v:stroke endarrow="open"/>
                 <v:shadow on="t" color="black" opacity="24903f" origin=",.5" offset="0,.55556mm"/>
               </v:shape>
@@ -15024,11 +15854,7 @@
         <w:t>.</w:t>
       </w:r>
     </w:p>
-    <w:p>
-      <w:pPr>
-        <w:ind w:left="720"/>
-      </w:pPr>
-    </w:p>
+    <w:p/>
     <w:p/>
     <w:sectPr>
       <w:headerReference w:type="default" r:id="rId39"/>
@@ -15105,7 +15931,7 @@
           <w:rPr>
             <w:noProof/>
           </w:rPr>
-          <w:t>1</w:t>
+          <w:t>15</w:t>
         </w:r>
         <w:r>
           <w:rPr>
@@ -21732,7 +22558,7 @@
 </file>
 
 <file path=customXml/itemProps1.xml><?xml version="1.0" encoding="utf-8"?>
-<ds:datastoreItem xmlns:ds="http://schemas.openxmlformats.org/officeDocument/2006/customXml" ds:itemID="{6D414891-1F4F-41FD-AD35-0222858F8377}">
+<ds:datastoreItem xmlns:ds="http://schemas.openxmlformats.org/officeDocument/2006/customXml" ds:itemID="{018456D4-00AF-493E-A2DF-AF9770EA8677}">
   <ds:schemaRefs>
     <ds:schemaRef ds:uri="http://schemas.openxmlformats.org/officeDocument/2006/bibliography"/>
   </ds:schemaRefs>

</xml_diff>